<commit_message>
Elírások kijavítása, osztálydiagram frissítése
</commit_message>
<xml_diff>
--- a/Docs/04_Analízis modell kidolgozása 2.docx
+++ b/Docs/04_Analízis modell kidolgozása 2.docx
@@ -1020,7 +1020,7 @@
           <w:sz w:val="28"/>
           <w:szCs w:val="28"/>
         </w:rPr>
-        <w:t>18. március 4.</w:t>
+        <w:t>18. március 5.</w:t>
       </w:r>
       <w:r>
         <w:rPr>
@@ -1294,14 +1294,12 @@
       <w:r>
         <w:t xml:space="preserve">A pálya egyes mezőit képviselik a játékban. Lekérdezhető tőle a megfelelő irányban lévő szomszédos </w:t>
       </w:r>
-      <w:proofErr w:type="spellStart"/>
       <w:r>
         <w:rPr>
           <w:b/>
         </w:rPr>
         <w:t>Field</w:t>
       </w:r>
-      <w:proofErr w:type="spellEnd"/>
       <w:r>
         <w:t xml:space="preserve">. Egy cellán egyidőben állhat egy </w:t>
       </w:r>
@@ -1505,18 +1503,27 @@
     <w:p>
       <w:pPr>
         <w:pStyle w:val="Cmsor20"/>
-      </w:pPr>
-      <w:bookmarkStart w:id="3" w:name="_GoBack"/>
-      <w:bookmarkEnd w:id="3"/>
-      <w:r>
+        <w:sectPr>
+          <w:headerReference w:type="default" r:id="rId8"/>
+          <w:footerReference w:type="even" r:id="rId9"/>
+          <w:footerReference w:type="default" r:id="rId10"/>
+          <w:pgSz w:w="11906" w:h="16838"/>
+          <w:pgMar w:top="1417" w:right="1417" w:bottom="1417" w:left="1417" w:header="708" w:footer="708" w:gutter="0"/>
+          <w:cols w:space="708"/>
+          <w:docGrid w:linePitch="360"/>
+        </w:sectPr>
+      </w:pPr>
+    </w:p>
+    <w:p>
+      <w:pPr>
+        <w:pStyle w:val="Cmsor20"/>
+      </w:pPr>
+      <w:r>
+        <w:rPr>
+          <w:noProof/>
+        </w:rPr>
         <w:lastRenderedPageBreak/>
-        <w:t>Statikus struktúra diagramok</w:t>
-      </w:r>
-    </w:p>
-    <w:p/>
-    <w:p>
-      <w:r>
-        <w:pict w14:anchorId="5F51B001">
+        <w:pict w14:anchorId="5537F945">
           <v:shapetype id="_x0000_t75" coordsize="21600,21600" o:spt="75" o:preferrelative="t" path="m@4@5l@4@11@9@11@9@5xe" filled="f" stroked="f">
             <v:stroke joinstyle="miter"/>
             <v:formulas>
@@ -1536,16 +1543,31 @@
             <v:path o:extrusionok="f" gradientshapeok="t" o:connecttype="rect"/>
             <o:lock v:ext="edit" aspectratio="t"/>
           </v:shapetype>
-          <v:shape id="_x0000_i1025" type="#_x0000_t75" style="width:454.2pt;height:633pt;mso-left-percent:-10001;mso-top-percent:-10001;mso-position-horizontal:absolute;mso-position-horizontal-relative:char;mso-position-vertical:absolute;mso-position-vertical-relative:line;mso-left-percent:-10001;mso-top-percent:-10001">
-            <v:imagedata r:id="rId8" o:title="ClassDiagram1"/>
+          <v:shape id="_x0000_s1047" type="#_x0000_t75" style="position:absolute;left:0;text-align:left;margin-left:23.6pt;margin-top:28pt;width:693.6pt;height:436.2pt;z-index:-1;mso-position-horizontal-relative:text;mso-position-vertical-relative:text;mso-width-relative:page;mso-height-relative:page">
+            <v:imagedata r:id="rId11" o:title="ClassDiagram1"/>
           </v:shape>
         </w:pict>
       </w:r>
+      <w:r>
+        <w:t>Statikus struktúra diagramok</w:t>
+      </w:r>
+    </w:p>
+    <w:p>
+      <w:pPr>
+        <w:sectPr>
+          <w:pgSz w:w="16838" w:h="11906" w:orient="landscape"/>
+          <w:pgMar w:top="1418" w:right="1418" w:bottom="1418" w:left="1418" w:header="709" w:footer="709" w:gutter="0"/>
+          <w:cols w:space="708"/>
+          <w:docGrid w:linePitch="360"/>
+        </w:sectPr>
+      </w:pPr>
     </w:p>
     <w:p>
       <w:pPr>
         <w:pStyle w:val="Cmsor20"/>
       </w:pPr>
+      <w:bookmarkStart w:id="3" w:name="_GoBack"/>
+      <w:bookmarkEnd w:id="3"/>
       <w:r>
         <w:lastRenderedPageBreak/>
         <w:t>Osztályok leírása</w:t>
@@ -1647,19 +1669,11 @@
           <w:numId w:val="4"/>
         </w:numPr>
       </w:pPr>
-      <w:proofErr w:type="spellStart"/>
-      <w:r>
-        <w:rPr>
-          <w:b/>
-        </w:rPr>
-        <w:t>Field</w:t>
-      </w:r>
-      <w:proofErr w:type="spellEnd"/>
-      <w:r>
-        <w:rPr>
-          <w:b/>
-        </w:rPr>
-        <w:t xml:space="preserve"> </w:t>
+      <w:r>
+        <w:rPr>
+          <w:b/>
+        </w:rPr>
+        <w:t xml:space="preserve">Field </w:t>
       </w:r>
       <w:proofErr w:type="spellStart"/>
       <w:r>
@@ -2077,9 +2091,12 @@
         </w:rPr>
         <w:t>Movable</w:t>
       </w:r>
-      <w:proofErr w:type="spellEnd"/>
-      <w:r>
-        <w:t>-nek (meghívja rajta önmagát</w:t>
+      <w:r>
+        <w:t>-nek</w:t>
+      </w:r>
+      <w:proofErr w:type="spellEnd"/>
+      <w:r>
+        <w:t xml:space="preserve"> (meghívja rajta önmagát</w:t>
       </w:r>
       <w:r>
         <w:t>)</w:t>
@@ -2199,21 +2216,7 @@
         <w:rPr>
           <w:b/>
         </w:rPr>
-        <w:t>&lt;</w:t>
-      </w:r>
-      <w:proofErr w:type="spellStart"/>
-      <w:r>
-        <w:rPr>
-          <w:b/>
-        </w:rPr>
-        <w:t>Field</w:t>
-      </w:r>
-      <w:proofErr w:type="spellEnd"/>
-      <w:r>
-        <w:rPr>
-          <w:b/>
-        </w:rPr>
-        <w:t>&gt;</w:t>
+        <w:t>&lt;Field&gt;</w:t>
       </w:r>
       <w:r>
         <w:rPr>
@@ -2302,20 +2305,12 @@
         </w:rPr>
         <w:t>(</w:t>
       </w:r>
-      <w:proofErr w:type="spellStart"/>
       <w:proofErr w:type="gramEnd"/>
       <w:r>
         <w:rPr>
           <w:b/>
         </w:rPr>
-        <w:t>Field</w:t>
-      </w:r>
-      <w:proofErr w:type="spellEnd"/>
-      <w:r>
-        <w:rPr>
-          <w:b/>
-        </w:rPr>
-        <w:t xml:space="preserve"> f): </w:t>
+        <w:t xml:space="preserve">Field f): </w:t>
       </w:r>
       <w:r>
         <w:t>Ezzel a függvénnyel lehetséges annak az ellenőrzése, hogy a paraméterben kapott mező benne-e van már a nyilvántartásban</w:t>
@@ -2370,20 +2365,12 @@
         </w:rPr>
         <w:t>(</w:t>
       </w:r>
-      <w:proofErr w:type="spellStart"/>
       <w:proofErr w:type="gramEnd"/>
       <w:r>
         <w:rPr>
           <w:b/>
         </w:rPr>
-        <w:t>Field</w:t>
-      </w:r>
-      <w:proofErr w:type="spellEnd"/>
-      <w:r>
-        <w:rPr>
-          <w:b/>
-        </w:rPr>
-        <w:t xml:space="preserve"> f</w:t>
+        <w:t>Field f</w:t>
       </w:r>
       <w:r>
         <w:rPr>
@@ -2459,20 +2446,12 @@
         </w:rPr>
         <w:t>update(</w:t>
       </w:r>
-      <w:proofErr w:type="spellStart"/>
       <w:proofErr w:type="gramEnd"/>
       <w:r>
         <w:rPr>
           <w:b/>
         </w:rPr>
-        <w:t>Field</w:t>
-      </w:r>
-      <w:proofErr w:type="spellEnd"/>
-      <w:r>
-        <w:rPr>
-          <w:b/>
-        </w:rPr>
-        <w:t xml:space="preserve"> f):</w:t>
+        <w:t>Field f):</w:t>
       </w:r>
       <w:r>
         <w:t xml:space="preserve"> </w:t>
@@ -2577,21 +2556,7 @@
         <w:rPr>
           <w:b/>
         </w:rPr>
-        <w:t>&lt;</w:t>
-      </w:r>
-      <w:proofErr w:type="spellStart"/>
-      <w:r>
-        <w:rPr>
-          <w:b/>
-        </w:rPr>
-        <w:t>Field</w:t>
-      </w:r>
-      <w:proofErr w:type="spellEnd"/>
-      <w:r>
-        <w:rPr>
-          <w:b/>
-        </w:rPr>
-        <w:t xml:space="preserve">&gt; </w:t>
+        <w:t xml:space="preserve">&lt;Field&gt; </w:t>
       </w:r>
       <w:proofErr w:type="spellStart"/>
       <w:r>
@@ -2720,11 +2685,9 @@
       </w:r>
     </w:p>
     <w:p>
-      <w:proofErr w:type="spellStart"/>
       <w:r>
         <w:t>Field</w:t>
       </w:r>
-      <w:proofErr w:type="spellEnd"/>
     </w:p>
     <w:p>
       <w:pPr>
@@ -3167,11 +3130,9 @@
           <w:tab w:val="num" w:pos="851"/>
         </w:tabs>
       </w:pPr>
-      <w:proofErr w:type="spellStart"/>
       <w:r>
         <w:t>Field</w:t>
       </w:r>
-      <w:proofErr w:type="spellEnd"/>
     </w:p>
     <w:p>
       <w:pPr>
@@ -3254,19 +3215,11 @@
           <w:b/>
         </w:rPr>
       </w:pPr>
-      <w:proofErr w:type="spellStart"/>
-      <w:r>
-        <w:rPr>
-          <w:b/>
-        </w:rPr>
-        <w:t>Field</w:t>
-      </w:r>
-      <w:proofErr w:type="spellEnd"/>
-      <w:r>
-        <w:rPr>
-          <w:b/>
-        </w:rPr>
-        <w:t xml:space="preserve"> </w:t>
+      <w:r>
+        <w:rPr>
+          <w:b/>
+        </w:rPr>
+        <w:t xml:space="preserve">Field </w:t>
       </w:r>
       <w:proofErr w:type="spellStart"/>
       <w:r>
@@ -3383,19 +3336,11 @@
         </w:numPr>
         <w:jc w:val="left"/>
       </w:pPr>
-      <w:proofErr w:type="spellStart"/>
-      <w:r>
-        <w:rPr>
-          <w:b/>
-        </w:rPr>
-        <w:t>Field</w:t>
-      </w:r>
-      <w:proofErr w:type="spellEnd"/>
-      <w:r>
-        <w:rPr>
-          <w:b/>
-        </w:rPr>
-        <w:t xml:space="preserve"> </w:t>
+      <w:r>
+        <w:rPr>
+          <w:b/>
+        </w:rPr>
+        <w:t xml:space="preserve">Field </w:t>
       </w:r>
       <w:proofErr w:type="spellStart"/>
       <w:proofErr w:type="gramStart"/>
@@ -4879,11 +4824,9 @@
       </w:r>
     </w:p>
     <w:p>
-      <w:proofErr w:type="spellStart"/>
       <w:r>
         <w:t>Field</w:t>
       </w:r>
-      <w:proofErr w:type="spellEnd"/>
     </w:p>
     <w:p>
       <w:pPr>
@@ -5474,37 +5417,6 @@
     </w:p>
     <w:p>
       <w:pPr>
-        <w:numPr>
-          <w:ilvl w:val="0"/>
-          <w:numId w:val="4"/>
-        </w:numPr>
-        <w:rPr>
-          <w:noProof/>
-        </w:rPr>
-      </w:pPr>
-      <w:r>
-        <w:rPr>
-          <w:b/>
-          <w:noProof/>
-        </w:rPr>
-        <w:t>erase</w:t>
-      </w:r>
-      <w:r>
-        <w:rPr>
-          <w:b/>
-          <w:noProof/>
-        </w:rPr>
-        <w:t>():</w:t>
-      </w:r>
-      <w:r>
-        <w:rPr>
-          <w:noProof/>
-        </w:rPr>
-        <w:t xml:space="preserve"> Objektum lekerülésekor elvégzendő műveletek helye.</w:t>
-      </w:r>
-    </w:p>
-    <w:p>
-      <w:pPr>
         <w:pStyle w:val="Cmsor3"/>
         <w:tabs>
           <w:tab w:val="clear" w:pos="720"/>
@@ -5594,21 +5506,7 @@
         <w:rPr>
           <w:b/>
         </w:rPr>
-        <w:t>&lt;</w:t>
-      </w:r>
-      <w:proofErr w:type="spellStart"/>
-      <w:r>
-        <w:rPr>
-          <w:b/>
-        </w:rPr>
-        <w:t>Field</w:t>
-      </w:r>
-      <w:proofErr w:type="spellEnd"/>
-      <w:r>
-        <w:rPr>
-          <w:b/>
-        </w:rPr>
-        <w:t>&gt;</w:t>
+        <w:t>&lt;Field&gt;</w:t>
       </w:r>
       <w:proofErr w:type="spellStart"/>
       <w:r>
@@ -5782,19 +5680,11 @@
           <w:b/>
         </w:rPr>
       </w:pPr>
-      <w:proofErr w:type="spellStart"/>
-      <w:r>
-        <w:rPr>
-          <w:b/>
-        </w:rPr>
-        <w:t>Field</w:t>
-      </w:r>
-      <w:proofErr w:type="spellEnd"/>
-      <w:r>
-        <w:rPr>
-          <w:b/>
-        </w:rPr>
-        <w:t xml:space="preserve"> </w:t>
+      <w:r>
+        <w:rPr>
+          <w:b/>
+        </w:rPr>
+        <w:t xml:space="preserve">Field </w:t>
       </w:r>
       <w:proofErr w:type="spellStart"/>
       <w:r>
@@ -5983,7 +5873,6 @@
         </w:rPr>
         <w:t>(</w:t>
       </w:r>
-      <w:proofErr w:type="spellStart"/>
       <w:proofErr w:type="gramEnd"/>
       <w:r>
         <w:rPr>
@@ -5991,7 +5880,6 @@
         </w:rPr>
         <w:t>Field</w:t>
       </w:r>
-      <w:proofErr w:type="spellEnd"/>
       <w:r>
         <w:rPr>
           <w:b/>
@@ -6386,11 +6274,9 @@
       </w:r>
     </w:p>
     <w:p>
-      <w:proofErr w:type="spellStart"/>
       <w:r>
         <w:t>Field</w:t>
       </w:r>
-      <w:proofErr w:type="spellEnd"/>
     </w:p>
     <w:p>
       <w:pPr>
@@ -7056,11 +6942,9 @@
       </w:r>
     </w:p>
     <w:p>
-      <w:proofErr w:type="spellStart"/>
       <w:r>
         <w:t>Field</w:t>
       </w:r>
-      <w:proofErr w:type="spellEnd"/>
     </w:p>
     <w:p>
       <w:pPr>
@@ -7742,11 +7626,9 @@
       </w:r>
     </w:p>
     <w:p>
-      <w:proofErr w:type="spellStart"/>
       <w:r>
         <w:t>Field</w:t>
       </w:r>
-      <w:proofErr w:type="spellEnd"/>
     </w:p>
     <w:p>
       <w:pPr>
@@ -8097,19 +7979,11 @@
           <w:b/>
         </w:rPr>
       </w:pPr>
-      <w:proofErr w:type="spellStart"/>
-      <w:r>
-        <w:rPr>
-          <w:b/>
-        </w:rPr>
-        <w:t>Field</w:t>
-      </w:r>
-      <w:proofErr w:type="spellEnd"/>
-      <w:r>
-        <w:rPr>
-          <w:b/>
-        </w:rPr>
-        <w:t xml:space="preserve"> </w:t>
+      <w:r>
+        <w:rPr>
+          <w:b/>
+        </w:rPr>
+        <w:t xml:space="preserve">Field </w:t>
       </w:r>
       <w:proofErr w:type="spellStart"/>
       <w:r>
@@ -8903,215 +8777,6 @@
         </w:rPr>
         <w:pict w14:anchorId="0BB64C04">
           <v:shape id="_x0000_i1026" type="#_x0000_t75" style="width:453.6pt;height:342.6pt;visibility:visible;mso-wrap-style:square">
-            <v:imagedata r:id="rId9" o:title=""/>
-          </v:shape>
-        </w:pict>
-      </w:r>
-    </w:p>
-    <w:p>
-      <w:r>
-        <w:t>A játék betöltése és inicializálása a térkép alapján</w:t>
-      </w:r>
-      <w:r>
-        <w:t>. A térkép adatai tartalmazzák a mezőket, a rajta található munkásokkal együtt.</w:t>
-      </w:r>
-    </w:p>
-    <w:p>
-      <w:pPr>
-        <w:pStyle w:val="Cmsor3"/>
-      </w:pPr>
-      <w:proofErr w:type="spellStart"/>
-      <w:r>
-        <w:lastRenderedPageBreak/>
-        <w:t>Worker</w:t>
-      </w:r>
-      <w:proofErr w:type="spellEnd"/>
-      <w:r>
-        <w:t xml:space="preserve"> </w:t>
-      </w:r>
-      <w:proofErr w:type="spellStart"/>
-      <w:r>
-        <w:t>steps</w:t>
-      </w:r>
-      <w:proofErr w:type="spellEnd"/>
-      <w:r>
-        <w:t xml:space="preserve"> </w:t>
-      </w:r>
-      <w:proofErr w:type="spellStart"/>
-      <w:r>
-        <w:t>to</w:t>
-      </w:r>
-      <w:proofErr w:type="spellEnd"/>
-      <w:r>
-        <w:t xml:space="preserve"> </w:t>
-      </w:r>
-      <w:proofErr w:type="spellStart"/>
-      <w:r>
-        <w:t>Field</w:t>
-      </w:r>
-      <w:proofErr w:type="spellEnd"/>
-    </w:p>
-    <w:p>
-      <w:pPr>
-        <w:rPr>
-          <w:noProof/>
-        </w:rPr>
-      </w:pPr>
-      <w:r>
-        <w:rPr>
-          <w:noProof/>
-        </w:rPr>
-        <w:pict w14:anchorId="2E2C9601">
-          <v:shape id="_x0000_i1027" type="#_x0000_t75" style="width:453.6pt;height:362.4pt;visibility:visible;mso-wrap-style:square">
-            <v:imagedata r:id="rId10" o:title=""/>
-          </v:shape>
-        </w:pict>
-      </w:r>
-    </w:p>
-    <w:p>
-      <w:r>
-        <w:t>A munkás lépési folyamata, amely a felhasználótól érkező iránnyal indul.</w:t>
-      </w:r>
-      <w:r>
-        <w:t xml:space="preserve"> Az </w:t>
-      </w:r>
-      <w:r>
-        <w:rPr>
-          <w:i/>
-        </w:rPr>
-        <w:t xml:space="preserve">enter </w:t>
-      </w:r>
-      <w:r>
-        <w:t>függvény visszatérési értéke alapján történik a folyamat további része.</w:t>
-      </w:r>
-      <w:r>
-        <w:t xml:space="preserve"> Legvégül a lépés véglegesítése jön.</w:t>
-      </w:r>
-    </w:p>
-    <w:p>
-      <w:pPr>
-        <w:pStyle w:val="Cmsor3"/>
-      </w:pPr>
-      <w:proofErr w:type="spellStart"/>
-      <w:r>
-        <w:lastRenderedPageBreak/>
-        <w:t>Worker</w:t>
-      </w:r>
-      <w:proofErr w:type="spellEnd"/>
-      <w:r>
-        <w:t xml:space="preserve"> </w:t>
-      </w:r>
-      <w:proofErr w:type="spellStart"/>
-      <w:r>
-        <w:t>pushed</w:t>
-      </w:r>
-      <w:proofErr w:type="spellEnd"/>
-      <w:r>
-        <w:t xml:space="preserve"> </w:t>
-      </w:r>
-      <w:proofErr w:type="spellStart"/>
-      <w:r>
-        <w:t>by</w:t>
-      </w:r>
-      <w:proofErr w:type="spellEnd"/>
-      <w:r>
-        <w:t xml:space="preserve"> </w:t>
-      </w:r>
-      <w:proofErr w:type="spellStart"/>
-      <w:r>
-        <w:t>Box</w:t>
-      </w:r>
-      <w:proofErr w:type="spellEnd"/>
-    </w:p>
-    <w:p>
-      <w:pPr>
-        <w:rPr>
-          <w:noProof/>
-        </w:rPr>
-      </w:pPr>
-      <w:r>
-        <w:rPr>
-          <w:noProof/>
-        </w:rPr>
-        <w:pict w14:anchorId="7D41AA9C">
-          <v:shape id="_x0000_i1028" type="#_x0000_t75" style="width:453.6pt;height:357pt;visibility:visible;mso-wrap-style:square">
-            <v:imagedata r:id="rId11" o:title=""/>
-          </v:shape>
-        </w:pict>
-      </w:r>
-    </w:p>
-    <w:p>
-      <w:r>
-        <w:t xml:space="preserve">Egy doboz – munkás tolás lezajlása, szintén a szomszédos mezőn való elhelyezést kezdő </w:t>
-      </w:r>
-      <w:r>
-        <w:rPr>
-          <w:i/>
-        </w:rPr>
-        <w:t>enter</w:t>
-      </w:r>
-      <w:r>
-        <w:t xml:space="preserve"> függvény visszatérési értéke a fontos.</w:t>
-      </w:r>
-      <w:r>
-        <w:t xml:space="preserve"> Ez alapján dől </w:t>
-      </w:r>
-      <w:proofErr w:type="gramStart"/>
-      <w:r>
-        <w:t>el</w:t>
-      </w:r>
-      <w:proofErr w:type="gramEnd"/>
-      <w:r>
-        <w:t xml:space="preserve"> ha a munkás meghal (a szomszéd fal), tol (van valami a szomszédos mezőn), vagy csak odalép.</w:t>
-      </w:r>
-    </w:p>
-    <w:p>
-      <w:pPr>
-        <w:pStyle w:val="Cmsor3"/>
-      </w:pPr>
-      <w:proofErr w:type="spellStart"/>
-      <w:r>
-        <w:lastRenderedPageBreak/>
-        <w:t>Worker</w:t>
-      </w:r>
-      <w:proofErr w:type="spellEnd"/>
-      <w:r>
-        <w:t xml:space="preserve"> </w:t>
-      </w:r>
-      <w:proofErr w:type="spellStart"/>
-      <w:r>
-        <w:t>pushed</w:t>
-      </w:r>
-      <w:proofErr w:type="spellEnd"/>
-      <w:r>
-        <w:t xml:space="preserve"> </w:t>
-      </w:r>
-      <w:proofErr w:type="spellStart"/>
-      <w:r>
-        <w:t>by</w:t>
-      </w:r>
-      <w:proofErr w:type="spellEnd"/>
-      <w:r>
-        <w:t xml:space="preserve"> </w:t>
-      </w:r>
-      <w:proofErr w:type="spellStart"/>
-      <w:r>
-        <w:t>Worker</w:t>
-      </w:r>
-      <w:proofErr w:type="spellEnd"/>
-    </w:p>
-    <w:p>
-      <w:pPr>
-        <w:rPr>
-          <w:noProof/>
-        </w:rPr>
-      </w:pPr>
-      <w:r>
-        <w:rPr>
-          <w:noProof/>
-        </w:rPr>
-        <w:pict w14:anchorId="6D2563CA">
-          <v:shape id="_x0000_i1029" type="#_x0000_t75" style="width:453.6pt;height:304.8pt;visibility:visible;mso-wrap-style:square">
             <v:imagedata r:id="rId12" o:title=""/>
           </v:shape>
         </w:pict>
@@ -9119,13 +8784,10 @@
     </w:p>
     <w:p>
       <w:r>
-        <w:t xml:space="preserve">A munkás – munkás tolás lekezelése, a megtolt munkás „visszaküldi” a másikat az ellenkező irányban. </w:t>
-      </w:r>
-      <w:r>
-        <w:t>Ekkor,</w:t>
-      </w:r>
-      <w:r>
-        <w:t xml:space="preserve"> ha már a régi helyén lett valami, akkor azt eltolja visszafele.</w:t>
+        <w:t>A játék betöltése és inicializálása a térkép alapján</w:t>
+      </w:r>
+      <w:r>
+        <w:t>. A térkép adatai tartalmazzák a mezőket, a rajta található munkásokkal együtt.</w:t>
       </w:r>
     </w:p>
     <w:p>
@@ -9135,149 +8797,64 @@
       <w:proofErr w:type="spellStart"/>
       <w:r>
         <w:lastRenderedPageBreak/>
-        <w:t>Box</w:t>
-      </w:r>
-      <w:proofErr w:type="spellEnd"/>
-      <w:r>
-        <w:t xml:space="preserve"> </w:t>
-      </w:r>
-      <w:proofErr w:type="spellStart"/>
-      <w:r>
-        <w:t>pushed</w:t>
-      </w:r>
-      <w:proofErr w:type="spellEnd"/>
-      <w:r>
-        <w:t xml:space="preserve"> </w:t>
-      </w:r>
-      <w:proofErr w:type="spellStart"/>
-      <w:r>
-        <w:t>by</w:t>
-      </w:r>
-      <w:proofErr w:type="spellEnd"/>
-      <w:r>
-        <w:t xml:space="preserve"> </w:t>
-      </w:r>
-      <w:proofErr w:type="spellStart"/>
-      <w:r>
-        <w:t>Movable</w:t>
-      </w:r>
-      <w:proofErr w:type="spellEnd"/>
-    </w:p>
-    <w:p>
-      <w:pPr>
-        <w:rPr>
-          <w:noProof/>
-        </w:rPr>
-      </w:pPr>
-      <w:r>
-        <w:rPr>
-          <w:noProof/>
-        </w:rPr>
-        <w:pict w14:anchorId="7D3600F7">
-          <v:shape id="_x0000_i1030" type="#_x0000_t75" style="width:453.6pt;height:361.8pt;visibility:visible;mso-wrap-style:square">
+        <w:t>Worker</w:t>
+      </w:r>
+      <w:proofErr w:type="spellEnd"/>
+      <w:r>
+        <w:t xml:space="preserve"> </w:t>
+      </w:r>
+      <w:proofErr w:type="spellStart"/>
+      <w:r>
+        <w:t>steps</w:t>
+      </w:r>
+      <w:proofErr w:type="spellEnd"/>
+      <w:r>
+        <w:t xml:space="preserve"> </w:t>
+      </w:r>
+      <w:proofErr w:type="spellStart"/>
+      <w:r>
+        <w:t>to</w:t>
+      </w:r>
+      <w:proofErr w:type="spellEnd"/>
+      <w:r>
+        <w:t xml:space="preserve"> Field</w:t>
+      </w:r>
+    </w:p>
+    <w:p>
+      <w:pPr>
+        <w:rPr>
+          <w:noProof/>
+        </w:rPr>
+      </w:pPr>
+      <w:r>
+        <w:rPr>
+          <w:noProof/>
+        </w:rPr>
+        <w:pict w14:anchorId="2E2C9601">
+          <v:shape id="_x0000_i1027" type="#_x0000_t75" style="width:453.6pt;height:362.4pt;visibility:visible;mso-wrap-style:square">
             <v:imagedata r:id="rId13" o:title=""/>
           </v:shape>
         </w:pict>
       </w:r>
     </w:p>
     <w:p>
-      <w:pPr>
-        <w:rPr>
-          <w:noProof/>
-          <w:lang w:val="en-US"/>
-        </w:rPr>
-      </w:pPr>
-      <w:r>
-        <w:rPr>
-          <w:noProof/>
-        </w:rPr>
-        <w:t>Megjegyzés:</w:t>
-      </w:r>
-      <w:r>
-        <w:rPr>
-          <w:noProof/>
-        </w:rPr>
-        <w:t xml:space="preserve"> Mivel az </w:t>
+      <w:r>
+        <w:t>A munkás lépési folyamata, amely a felhasználótól érkező iránnyal indul.</w:t>
+      </w:r>
+      <w:r>
+        <w:t xml:space="preserve"> Az </w:t>
       </w:r>
       <w:r>
         <w:rPr>
           <w:i/>
-          <w:noProof/>
-        </w:rPr>
-        <w:t>m1</w:t>
-      </w:r>
-      <w:r>
-        <w:rPr>
-          <w:noProof/>
-        </w:rPr>
-        <w:t xml:space="preserve"> absztrakt osztály példányaként szerepel, így nem tudhatjuk, hogy doboz vagy munkás. Itt dobozként szerepel hiszen a </w:t>
-      </w:r>
-      <w:r>
-        <w:rPr>
-          <w:i/>
-          <w:noProof/>
-        </w:rPr>
-        <w:t>pushByBox</w:t>
-      </w:r>
-      <w:r>
-        <w:rPr>
-          <w:noProof/>
-        </w:rPr>
-        <w:t xml:space="preserve"> függvényhívás történik. Ez a folyamat munkás esetén is ugyanilyen (</w:t>
-      </w:r>
-      <w:r>
-        <w:rPr>
-          <w:i/>
-          <w:noProof/>
-        </w:rPr>
-        <w:t>pushByWorker</w:t>
-      </w:r>
-      <w:r>
-        <w:rPr>
-          <w:noProof/>
-        </w:rPr>
-        <w:t>), azonban nem ábrázoltuk újra.</w:t>
-      </w:r>
-    </w:p>
-    <w:p>
-      <w:pPr>
-        <w:rPr>
-          <w:noProof/>
-        </w:rPr>
-      </w:pPr>
-      <w:r>
-        <w:rPr>
-          <w:noProof/>
-        </w:rPr>
-        <w:t xml:space="preserve"> </w:t>
-      </w:r>
-    </w:p>
-    <w:p>
-      <w:r>
-        <w:t xml:space="preserve">Doboz tolása, hasonló a </w:t>
-      </w:r>
-      <w:r>
-        <w:t>folyamat,</w:t>
-      </w:r>
-      <w:r>
-        <w:t xml:space="preserve"> mint a már említett munkás – doboz esetben.</w:t>
-      </w:r>
-      <w:r>
-        <w:t xml:space="preserve"> Ha falba ütközik a doboz akkor elindul egy visszafele tolás az ellenkező irányba.</w:t>
-      </w:r>
-      <w:r>
-        <w:t xml:space="preserve"> Ha van mellette a szomszédon valami/valaki akkor azt </w:t>
-      </w:r>
-      <w:proofErr w:type="spellStart"/>
-      <w:r>
-        <w:t>továbbtolja</w:t>
-      </w:r>
-      <w:proofErr w:type="spellEnd"/>
-      <w:r>
-        <w:t>.</w:t>
-      </w:r>
-      <w:r>
-        <w:t xml:space="preserve"> Fontos a lépés véglegesítése.</w:t>
+        </w:rPr>
+        <w:t xml:space="preserve">enter </w:t>
+      </w:r>
+      <w:r>
+        <w:t>függvény visszatérési értéke alapján történik a folyamat további része.</w:t>
+      </w:r>
+      <w:r>
+        <w:t xml:space="preserve"> Legvégül a lépés véglegesítése jön.</w:t>
       </w:r>
     </w:p>
     <w:p>
@@ -9287,41 +8864,46 @@
       <w:proofErr w:type="spellStart"/>
       <w:r>
         <w:lastRenderedPageBreak/>
+        <w:t>Worker</w:t>
+      </w:r>
+      <w:proofErr w:type="spellEnd"/>
+      <w:r>
+        <w:t xml:space="preserve"> </w:t>
+      </w:r>
+      <w:proofErr w:type="spellStart"/>
+      <w:r>
+        <w:t>pushed</w:t>
+      </w:r>
+      <w:proofErr w:type="spellEnd"/>
+      <w:r>
+        <w:t xml:space="preserve"> </w:t>
+      </w:r>
+      <w:proofErr w:type="spellStart"/>
+      <w:r>
+        <w:t>by</w:t>
+      </w:r>
+      <w:proofErr w:type="spellEnd"/>
+      <w:r>
+        <w:t xml:space="preserve"> </w:t>
+      </w:r>
+      <w:proofErr w:type="spellStart"/>
+      <w:r>
         <w:t>Box</w:t>
       </w:r>
       <w:proofErr w:type="spellEnd"/>
-      <w:r>
-        <w:t xml:space="preserve"> </w:t>
-      </w:r>
-      <w:proofErr w:type="spellStart"/>
-      <w:r>
-        <w:t>gets</w:t>
-      </w:r>
-      <w:proofErr w:type="spellEnd"/>
-      <w:r>
-        <w:t xml:space="preserve"> </w:t>
-      </w:r>
-      <w:proofErr w:type="spellStart"/>
-      <w:r>
-        <w:t>pushed</w:t>
-      </w:r>
-      <w:proofErr w:type="spellEnd"/>
-      <w:r>
-        <w:t xml:space="preserve"> back</w:t>
-      </w:r>
-    </w:p>
-    <w:p>
-      <w:pPr>
-        <w:rPr>
-          <w:noProof/>
-        </w:rPr>
-      </w:pPr>
-      <w:r>
-        <w:rPr>
-          <w:noProof/>
-        </w:rPr>
-        <w:pict w14:anchorId="5F0D63B2">
-          <v:shape id="_x0000_i1031" type="#_x0000_t75" style="width:453.6pt;height:324pt;visibility:visible;mso-wrap-style:square">
+    </w:p>
+    <w:p>
+      <w:pPr>
+        <w:rPr>
+          <w:noProof/>
+        </w:rPr>
+      </w:pPr>
+      <w:r>
+        <w:rPr>
+          <w:noProof/>
+        </w:rPr>
+        <w:pict w14:anchorId="7D41AA9C">
+          <v:shape id="_x0000_i1028" type="#_x0000_t75" style="width:453.6pt;height:357pt;visibility:visible;mso-wrap-style:square">
             <v:imagedata r:id="rId14" o:title=""/>
           </v:shape>
         </w:pict>
@@ -9329,21 +8911,27 @@
     </w:p>
     <w:p>
       <w:r>
-        <w:t xml:space="preserve">Az előbb említett falba ütközés esetén fellépő visszatolás. </w:t>
-      </w:r>
-      <w:r>
-        <w:t xml:space="preserve">Ha van a szomszédos mezőn </w:t>
-      </w:r>
-      <w:proofErr w:type="spellStart"/>
+        <w:t xml:space="preserve">Egy doboz – munkás tolás lezajlása, szintén a szomszédos mezőn való elhelyezést kezdő </w:t>
+      </w:r>
       <w:r>
         <w:rPr>
           <w:i/>
         </w:rPr>
-        <w:t>Movable</w:t>
-      </w:r>
-      <w:proofErr w:type="spellEnd"/>
-      <w:r>
-        <w:t>, akkor azt is visszatolja.</w:t>
+        <w:t>enter</w:t>
+      </w:r>
+      <w:r>
+        <w:t xml:space="preserve"> függvény visszatérési értéke a fontos.</w:t>
+      </w:r>
+      <w:r>
+        <w:t xml:space="preserve"> Ez alapján dől </w:t>
+      </w:r>
+      <w:proofErr w:type="gramStart"/>
+      <w:r>
+        <w:t>el</w:t>
+      </w:r>
+      <w:proofErr w:type="gramEnd"/>
+      <w:r>
+        <w:t xml:space="preserve"> ha a munkás meghal (a szomszéd fal), tol (van valami a szomszédos mezőn), vagy csak odalép.</w:t>
       </w:r>
     </w:p>
     <w:p>
@@ -9361,6 +8949,287 @@
       </w:r>
       <w:proofErr w:type="spellStart"/>
       <w:r>
+        <w:t>pushed</w:t>
+      </w:r>
+      <w:proofErr w:type="spellEnd"/>
+      <w:r>
+        <w:t xml:space="preserve"> </w:t>
+      </w:r>
+      <w:proofErr w:type="spellStart"/>
+      <w:r>
+        <w:t>by</w:t>
+      </w:r>
+      <w:proofErr w:type="spellEnd"/>
+      <w:r>
+        <w:t xml:space="preserve"> </w:t>
+      </w:r>
+      <w:proofErr w:type="spellStart"/>
+      <w:r>
+        <w:t>Worker</w:t>
+      </w:r>
+      <w:proofErr w:type="spellEnd"/>
+    </w:p>
+    <w:p>
+      <w:pPr>
+        <w:rPr>
+          <w:noProof/>
+        </w:rPr>
+      </w:pPr>
+      <w:r>
+        <w:rPr>
+          <w:noProof/>
+        </w:rPr>
+        <w:pict w14:anchorId="6D2563CA">
+          <v:shape id="_x0000_i1029" type="#_x0000_t75" style="width:453.6pt;height:304.8pt;visibility:visible;mso-wrap-style:square">
+            <v:imagedata r:id="rId15" o:title=""/>
+          </v:shape>
+        </w:pict>
+      </w:r>
+    </w:p>
+    <w:p>
+      <w:r>
+        <w:t xml:space="preserve">A munkás – munkás tolás lekezelése, a megtolt munkás „visszaküldi” a másikat az ellenkező irányban. </w:t>
+      </w:r>
+      <w:r>
+        <w:t>Ekkor,</w:t>
+      </w:r>
+      <w:r>
+        <w:t xml:space="preserve"> ha már a régi helyén lett valami, akkor azt eltolja visszafele.</w:t>
+      </w:r>
+    </w:p>
+    <w:p>
+      <w:pPr>
+        <w:pStyle w:val="Cmsor3"/>
+      </w:pPr>
+      <w:proofErr w:type="spellStart"/>
+      <w:r>
+        <w:lastRenderedPageBreak/>
+        <w:t>Box</w:t>
+      </w:r>
+      <w:proofErr w:type="spellEnd"/>
+      <w:r>
+        <w:t xml:space="preserve"> </w:t>
+      </w:r>
+      <w:proofErr w:type="spellStart"/>
+      <w:r>
+        <w:t>pushed</w:t>
+      </w:r>
+      <w:proofErr w:type="spellEnd"/>
+      <w:r>
+        <w:t xml:space="preserve"> </w:t>
+      </w:r>
+      <w:proofErr w:type="spellStart"/>
+      <w:r>
+        <w:t>by</w:t>
+      </w:r>
+      <w:proofErr w:type="spellEnd"/>
+      <w:r>
+        <w:t xml:space="preserve"> </w:t>
+      </w:r>
+      <w:proofErr w:type="spellStart"/>
+      <w:r>
+        <w:t>Movable</w:t>
+      </w:r>
+      <w:proofErr w:type="spellEnd"/>
+    </w:p>
+    <w:p>
+      <w:pPr>
+        <w:rPr>
+          <w:noProof/>
+        </w:rPr>
+      </w:pPr>
+      <w:r>
+        <w:rPr>
+          <w:noProof/>
+        </w:rPr>
+        <w:pict w14:anchorId="7D3600F7">
+          <v:shape id="_x0000_i1030" type="#_x0000_t75" style="width:453.6pt;height:361.8pt;visibility:visible;mso-wrap-style:square">
+            <v:imagedata r:id="rId16" o:title=""/>
+          </v:shape>
+        </w:pict>
+      </w:r>
+    </w:p>
+    <w:p>
+      <w:pPr>
+        <w:rPr>
+          <w:noProof/>
+          <w:lang w:val="en-US"/>
+        </w:rPr>
+      </w:pPr>
+      <w:r>
+        <w:rPr>
+          <w:noProof/>
+        </w:rPr>
+        <w:t>Megjegyzés:</w:t>
+      </w:r>
+      <w:r>
+        <w:rPr>
+          <w:noProof/>
+        </w:rPr>
+        <w:t xml:space="preserve"> Mivel az </w:t>
+      </w:r>
+      <w:r>
+        <w:rPr>
+          <w:i/>
+          <w:noProof/>
+        </w:rPr>
+        <w:t>m1</w:t>
+      </w:r>
+      <w:r>
+        <w:rPr>
+          <w:noProof/>
+        </w:rPr>
+        <w:t xml:space="preserve"> absztrakt osztály példányaként szerepel, így nem tudhatjuk, hogy doboz vagy munkás. Itt dobozként szerepel hiszen a </w:t>
+      </w:r>
+      <w:r>
+        <w:rPr>
+          <w:i/>
+          <w:noProof/>
+        </w:rPr>
+        <w:t>pushByBox</w:t>
+      </w:r>
+      <w:r>
+        <w:rPr>
+          <w:noProof/>
+        </w:rPr>
+        <w:t xml:space="preserve"> függvényhívás történik. Ez a folyamat munkás esetén is ugyanilyen (</w:t>
+      </w:r>
+      <w:r>
+        <w:rPr>
+          <w:i/>
+          <w:noProof/>
+        </w:rPr>
+        <w:t>pushByWorker</w:t>
+      </w:r>
+      <w:r>
+        <w:rPr>
+          <w:noProof/>
+        </w:rPr>
+        <w:t>), azonban nem ábrázoltuk újra.</w:t>
+      </w:r>
+    </w:p>
+    <w:p>
+      <w:pPr>
+        <w:rPr>
+          <w:noProof/>
+        </w:rPr>
+      </w:pPr>
+      <w:r>
+        <w:rPr>
+          <w:noProof/>
+        </w:rPr>
+        <w:t xml:space="preserve"> </w:t>
+      </w:r>
+    </w:p>
+    <w:p>
+      <w:r>
+        <w:t xml:space="preserve">Doboz tolása, hasonló a </w:t>
+      </w:r>
+      <w:r>
+        <w:t>folyamat,</w:t>
+      </w:r>
+      <w:r>
+        <w:t xml:space="preserve"> mint a már említett munkás – doboz esetben.</w:t>
+      </w:r>
+      <w:r>
+        <w:t xml:space="preserve"> Ha falba ütközik a doboz akkor elindul egy visszafele tolás az ellenkező irányba.</w:t>
+      </w:r>
+      <w:r>
+        <w:t xml:space="preserve"> Ha van mellette a szomszédon valami/valaki akkor azt </w:t>
+      </w:r>
+      <w:proofErr w:type="spellStart"/>
+      <w:r>
+        <w:t>továbbtolja</w:t>
+      </w:r>
+      <w:proofErr w:type="spellEnd"/>
+      <w:r>
+        <w:t>.</w:t>
+      </w:r>
+      <w:r>
+        <w:t xml:space="preserve"> Fontos a lépés véglegesítése.</w:t>
+      </w:r>
+    </w:p>
+    <w:p>
+      <w:pPr>
+        <w:pStyle w:val="Cmsor3"/>
+      </w:pPr>
+      <w:proofErr w:type="spellStart"/>
+      <w:r>
+        <w:lastRenderedPageBreak/>
+        <w:t>Box</w:t>
+      </w:r>
+      <w:proofErr w:type="spellEnd"/>
+      <w:r>
+        <w:t xml:space="preserve"> </w:t>
+      </w:r>
+      <w:proofErr w:type="spellStart"/>
+      <w:r>
+        <w:t>gets</w:t>
+      </w:r>
+      <w:proofErr w:type="spellEnd"/>
+      <w:r>
+        <w:t xml:space="preserve"> </w:t>
+      </w:r>
+      <w:proofErr w:type="spellStart"/>
+      <w:r>
+        <w:t>pushed</w:t>
+      </w:r>
+      <w:proofErr w:type="spellEnd"/>
+      <w:r>
+        <w:t xml:space="preserve"> back</w:t>
+      </w:r>
+    </w:p>
+    <w:p>
+      <w:pPr>
+        <w:rPr>
+          <w:noProof/>
+        </w:rPr>
+      </w:pPr>
+      <w:r>
+        <w:rPr>
+          <w:noProof/>
+        </w:rPr>
+        <w:pict w14:anchorId="5F0D63B2">
+          <v:shape id="_x0000_i1031" type="#_x0000_t75" style="width:453.6pt;height:324pt;visibility:visible;mso-wrap-style:square">
+            <v:imagedata r:id="rId17" o:title=""/>
+          </v:shape>
+        </w:pict>
+      </w:r>
+    </w:p>
+    <w:p>
+      <w:r>
+        <w:t xml:space="preserve">Az előbb említett falba ütközés esetén fellépő visszatolás. </w:t>
+      </w:r>
+      <w:r>
+        <w:t xml:space="preserve">Ha van a szomszédos mezőn </w:t>
+      </w:r>
+      <w:proofErr w:type="spellStart"/>
+      <w:r>
+        <w:rPr>
+          <w:i/>
+        </w:rPr>
+        <w:t>Movable</w:t>
+      </w:r>
+      <w:proofErr w:type="spellEnd"/>
+      <w:r>
+        <w:t>, akkor azt is visszatolja.</w:t>
+      </w:r>
+    </w:p>
+    <w:p>
+      <w:pPr>
+        <w:pStyle w:val="Cmsor3"/>
+      </w:pPr>
+      <w:proofErr w:type="spellStart"/>
+      <w:r>
+        <w:lastRenderedPageBreak/>
+        <w:t>Worker</w:t>
+      </w:r>
+      <w:proofErr w:type="spellEnd"/>
+      <w:r>
+        <w:t xml:space="preserve"> </w:t>
+      </w:r>
+      <w:proofErr w:type="spellStart"/>
+      <w:r>
         <w:t>gets</w:t>
       </w:r>
       <w:proofErr w:type="spellEnd"/>
@@ -9388,7 +9257,7 @@
         </w:rPr>
         <w:pict w14:anchorId="3DA08001">
           <v:shape id="_x0000_i1032" type="#_x0000_t75" style="width:358.8pt;height:301.8pt;visibility:visible;mso-wrap-style:square">
-            <v:imagedata r:id="rId15" o:title=""/>
+            <v:imagedata r:id="rId18" o:title=""/>
           </v:shape>
         </w:pict>
       </w:r>
@@ -9454,546 +9323,277 @@
         </w:rPr>
         <w:pict w14:anchorId="6AA04E16">
           <v:shape id="_x0000_i1033" type="#_x0000_t75" style="width:453.6pt;height:279pt;visibility:visible;mso-wrap-style:square">
-            <v:imagedata r:id="rId16" o:title=""/>
-          </v:shape>
-        </w:pict>
-      </w:r>
-    </w:p>
-    <w:p>
-      <w:r>
-        <w:t xml:space="preserve">Elhelyezi a </w:t>
-      </w:r>
-      <w:proofErr w:type="spellStart"/>
-      <w:r>
-        <w:rPr>
-          <w:i/>
-        </w:rPr>
-        <w:t>Movable</w:t>
-      </w:r>
-      <w:proofErr w:type="spellEnd"/>
-      <w:r>
-        <w:t xml:space="preserve">-t a mezőn, </w:t>
-      </w:r>
-      <w:r>
-        <w:t>úgy,</w:t>
-      </w:r>
-      <w:r>
-        <w:t xml:space="preserve"> hogy átírja a </w:t>
-      </w:r>
-      <w:proofErr w:type="spellStart"/>
-      <w:r>
-        <w:rPr>
-          <w:i/>
-        </w:rPr>
-        <w:t>Movable</w:t>
-      </w:r>
-      <w:proofErr w:type="spellEnd"/>
-      <w:r>
-        <w:t>-ben található mezőre való hivatkozást magára (de ő még nem tárolja el)</w:t>
-      </w:r>
-      <w:r>
-        <w:t xml:space="preserve"> és eltávolítja a szomszédból a hivatkozását</w:t>
-      </w:r>
-      <w:r>
-        <w:t xml:space="preserve">. Ha van rajta valaki akkor azt </w:t>
-      </w:r>
-      <w:proofErr w:type="spellStart"/>
-      <w:r>
-        <w:t>visszadja</w:t>
-      </w:r>
-      <w:proofErr w:type="spellEnd"/>
-      <w:r>
-        <w:t>.</w:t>
-      </w:r>
-    </w:p>
-    <w:p>
-      <w:r>
-        <w:br w:type="page"/>
-      </w:r>
-    </w:p>
-    <w:p>
-      <w:pPr>
-        <w:pStyle w:val="Cmsor3"/>
-      </w:pPr>
-      <w:proofErr w:type="spellStart"/>
-      <w:r>
-        <w:t>Movable</w:t>
-      </w:r>
-      <w:proofErr w:type="spellEnd"/>
-      <w:r>
-        <w:t xml:space="preserve"> </w:t>
-      </w:r>
-      <w:proofErr w:type="spellStart"/>
-      <w:r>
-        <w:t>enters</w:t>
-      </w:r>
-      <w:proofErr w:type="spellEnd"/>
-      <w:r>
-        <w:t xml:space="preserve"> </w:t>
-      </w:r>
-      <w:proofErr w:type="spellStart"/>
-      <w:r>
-        <w:t>WallField</w:t>
-      </w:r>
-      <w:proofErr w:type="spellEnd"/>
-    </w:p>
-    <w:p>
-      <w:pPr>
-        <w:rPr>
-          <w:noProof/>
-        </w:rPr>
-      </w:pPr>
-      <w:r>
-        <w:rPr>
-          <w:noProof/>
-        </w:rPr>
-        <w:pict w14:anchorId="6F418A03">
-          <v:shape id="_x0000_i1034" type="#_x0000_t75" style="width:453.6pt;height:259.2pt;visibility:visible;mso-wrap-style:square">
-            <v:imagedata r:id="rId17" o:title=""/>
-          </v:shape>
-        </w:pict>
-      </w:r>
-    </w:p>
-    <w:p>
-      <w:r>
-        <w:t xml:space="preserve">Fal esetén ez a procedúra hasonló, de itt a hívót adja vissza, így tudva később majd a </w:t>
-      </w:r>
-      <w:proofErr w:type="gramStart"/>
-      <w:r>
-        <w:t>hívó</w:t>
-      </w:r>
-      <w:proofErr w:type="gramEnd"/>
-      <w:r>
-        <w:t xml:space="preserve"> hogy falnál van.</w:t>
-      </w:r>
-    </w:p>
-    <w:p>
-      <w:r>
-        <w:br w:type="page"/>
-      </w:r>
-    </w:p>
-    <w:p>
-      <w:pPr>
-        <w:pStyle w:val="Cmsor3"/>
-      </w:pPr>
-      <w:proofErr w:type="spellStart"/>
-      <w:r>
-        <w:t>Box</w:t>
-      </w:r>
-      <w:proofErr w:type="spellEnd"/>
-      <w:r>
-        <w:t xml:space="preserve"> </w:t>
-      </w:r>
-      <w:proofErr w:type="spellStart"/>
-      <w:r>
-        <w:t>enters</w:t>
-      </w:r>
-      <w:proofErr w:type="spellEnd"/>
-      <w:r>
-        <w:t xml:space="preserve"> </w:t>
-      </w:r>
-      <w:proofErr w:type="spellStart"/>
-      <w:r>
-        <w:t>EndField</w:t>
-      </w:r>
-      <w:proofErr w:type="spellEnd"/>
-    </w:p>
-    <w:p>
-      <w:pPr>
-        <w:rPr>
-          <w:noProof/>
-        </w:rPr>
-      </w:pPr>
-      <w:r>
-        <w:rPr>
-          <w:noProof/>
-        </w:rPr>
-        <w:pict w14:anchorId="77EBFE39">
-          <v:shape id="_x0000_i1035" type="#_x0000_t75" style="width:453.6pt;height:275.4pt;visibility:visible;mso-wrap-style:square">
-            <v:imagedata r:id="rId18" o:title=""/>
-          </v:shape>
-        </w:pict>
-      </w:r>
-    </w:p>
-    <w:p>
-      <w:r>
-        <w:t>Doboz célmezőre érkezéskor annyi plusz teendőnk van, hogy a fix dobozok számát módosítani kell, hiszen az a doboz fix lesz</w:t>
-      </w:r>
-      <w:r>
-        <w:t>, ezután úgy viselkedik mintha fal lenne.</w:t>
-      </w:r>
-      <w:r>
-        <w:t xml:space="preserve"> Továbbá a játékos pontozását is elindítja.</w:t>
-      </w:r>
-    </w:p>
-    <w:p/>
-    <w:p>
-      <w:r>
-        <w:t xml:space="preserve">Megjegyzés: </w:t>
-      </w:r>
-      <w:proofErr w:type="spellStart"/>
-      <w:r>
-        <w:t>SwitchField</w:t>
-      </w:r>
-      <w:proofErr w:type="spellEnd"/>
-      <w:r>
-        <w:t xml:space="preserve">, </w:t>
-      </w:r>
-      <w:proofErr w:type="spellStart"/>
-      <w:r>
-        <w:t>HoleField</w:t>
-      </w:r>
-      <w:proofErr w:type="spellEnd"/>
-      <w:r>
-        <w:t xml:space="preserve"> „mindkét” </w:t>
-      </w:r>
-      <w:r>
-        <w:rPr>
-          <w:i/>
-        </w:rPr>
-        <w:t xml:space="preserve">enter- </w:t>
-      </w:r>
-      <w:r>
-        <w:t>függvénye</w:t>
-      </w:r>
-      <w:r>
-        <w:rPr>
-          <w:i/>
-        </w:rPr>
-        <w:t xml:space="preserve"> </w:t>
-      </w:r>
-      <w:r>
-        <w:t xml:space="preserve">és az </w:t>
-      </w:r>
-      <w:proofErr w:type="spellStart"/>
-      <w:r>
-        <w:t>EndField</w:t>
-      </w:r>
-      <w:proofErr w:type="spellEnd"/>
-      <w:r>
-        <w:t xml:space="preserve"> munkás érkezését kezelő függvénye is úgy </w:t>
-      </w:r>
-      <w:proofErr w:type="gramStart"/>
-      <w:r>
-        <w:t>viselkedik</w:t>
-      </w:r>
-      <w:proofErr w:type="gramEnd"/>
-      <w:r>
-        <w:t xml:space="preserve"> mint a </w:t>
-      </w:r>
-      <w:proofErr w:type="spellStart"/>
-      <w:r>
-        <w:t>SimpleField</w:t>
-      </w:r>
-      <w:proofErr w:type="spellEnd"/>
-      <w:r>
-        <w:t xml:space="preserve"> esetében bemutatott folyamat.</w:t>
-      </w:r>
-    </w:p>
-    <w:p>
-      <w:pPr>
-        <w:pStyle w:val="Cmsor3"/>
-      </w:pPr>
-      <w:proofErr w:type="spellStart"/>
-      <w:r>
-        <w:lastRenderedPageBreak/>
-        <w:t>Box</w:t>
-      </w:r>
-      <w:proofErr w:type="spellEnd"/>
-      <w:r>
-        <w:t xml:space="preserve"> </w:t>
-      </w:r>
-      <w:proofErr w:type="spellStart"/>
-      <w:r>
-        <w:t>finalizes</w:t>
-      </w:r>
-      <w:proofErr w:type="spellEnd"/>
-      <w:r>
-        <w:t xml:space="preserve"> </w:t>
-      </w:r>
-      <w:proofErr w:type="spellStart"/>
-      <w:r>
-        <w:t>step</w:t>
-      </w:r>
-      <w:proofErr w:type="spellEnd"/>
-      <w:r>
-        <w:t xml:space="preserve"> (</w:t>
-      </w:r>
-      <w:proofErr w:type="spellStart"/>
-      <w:r>
-        <w:t>depr</w:t>
-      </w:r>
-      <w:proofErr w:type="spellEnd"/>
-      <w:r>
-        <w:t>)</w:t>
-      </w:r>
-    </w:p>
-    <w:p>
-      <w:r>
-        <w:rPr>
-          <w:noProof/>
-        </w:rPr>
-        <w:pict w14:anchorId="677087B6">
-          <v:shape id="_x0000_i1036" type="#_x0000_t75" style="width:424.8pt;height:310.8pt;visibility:visible;mso-wrap-style:square">
             <v:imagedata r:id="rId19" o:title=""/>
           </v:shape>
         </w:pict>
       </w:r>
     </w:p>
     <w:p>
+      <w:r>
+        <w:t xml:space="preserve">Elhelyezi a </w:t>
+      </w:r>
+      <w:proofErr w:type="spellStart"/>
+      <w:r>
+        <w:rPr>
+          <w:i/>
+        </w:rPr>
+        <w:t>Movable</w:t>
+      </w:r>
+      <w:proofErr w:type="spellEnd"/>
+      <w:r>
+        <w:t xml:space="preserve">-t a mezőn, </w:t>
+      </w:r>
+      <w:r>
+        <w:t>úgy,</w:t>
+      </w:r>
+      <w:r>
+        <w:t xml:space="preserve"> hogy átírja a </w:t>
+      </w:r>
+      <w:proofErr w:type="spellStart"/>
+      <w:r>
+        <w:rPr>
+          <w:i/>
+        </w:rPr>
+        <w:t>Movable</w:t>
+      </w:r>
+      <w:proofErr w:type="spellEnd"/>
+      <w:r>
+        <w:t>-ben található mezőre való hivatkozást magára (de ő még nem tárolja el)</w:t>
+      </w:r>
+      <w:r>
+        <w:t xml:space="preserve"> és eltávolítja a szomszédból a hivatkozását</w:t>
+      </w:r>
+      <w:r>
+        <w:t>. Ha van rajta valaki akkor azt vissz</w:t>
+      </w:r>
+      <w:r>
+        <w:t>a</w:t>
+      </w:r>
+      <w:r>
+        <w:t>adja.</w:t>
+      </w:r>
+    </w:p>
+    <w:p>
+      <w:r>
+        <w:br w:type="page"/>
+      </w:r>
+    </w:p>
+    <w:p>
       <w:pPr>
         <w:pStyle w:val="Cmsor3"/>
       </w:pPr>
       <w:proofErr w:type="spellStart"/>
       <w:r>
-        <w:t>Worker</w:t>
-      </w:r>
-      <w:proofErr w:type="spellEnd"/>
-      <w:r>
-        <w:t xml:space="preserve"> </w:t>
-      </w:r>
-      <w:proofErr w:type="spellStart"/>
-      <w:r>
-        <w:t>finalizes</w:t>
-      </w:r>
-      <w:proofErr w:type="spellEnd"/>
-      <w:r>
-        <w:t xml:space="preserve"> </w:t>
-      </w:r>
-      <w:proofErr w:type="spellStart"/>
-      <w:r>
-        <w:t>step</w:t>
-      </w:r>
-      <w:proofErr w:type="spellEnd"/>
-      <w:r>
-        <w:t xml:space="preserve"> (</w:t>
-      </w:r>
-      <w:proofErr w:type="spellStart"/>
-      <w:r>
-        <w:t>depr</w:t>
-      </w:r>
-      <w:proofErr w:type="spellEnd"/>
-      <w:r>
-        <w:t>)</w:t>
-      </w:r>
-    </w:p>
-    <w:p>
-      <w:r>
-        <w:rPr>
-          <w:noProof/>
-        </w:rPr>
-        <w:pict w14:anchorId="2DB1FC2A">
-          <v:shape id="_x0000_i1037" type="#_x0000_t75" style="width:453.6pt;height:321pt;visibility:visible;mso-wrap-style:square">
+        <w:t>Movable</w:t>
+      </w:r>
+      <w:proofErr w:type="spellEnd"/>
+      <w:r>
+        <w:t xml:space="preserve"> </w:t>
+      </w:r>
+      <w:proofErr w:type="spellStart"/>
+      <w:r>
+        <w:t>enters</w:t>
+      </w:r>
+      <w:proofErr w:type="spellEnd"/>
+      <w:r>
+        <w:t xml:space="preserve"> </w:t>
+      </w:r>
+      <w:proofErr w:type="spellStart"/>
+      <w:r>
+        <w:t>WallField</w:t>
+      </w:r>
+      <w:proofErr w:type="spellEnd"/>
+    </w:p>
+    <w:p>
+      <w:pPr>
+        <w:rPr>
+          <w:noProof/>
+        </w:rPr>
+      </w:pPr>
+      <w:r>
+        <w:rPr>
+          <w:noProof/>
+        </w:rPr>
+        <w:pict w14:anchorId="6F418A03">
+          <v:shape id="_x0000_i1034" type="#_x0000_t75" style="width:453.6pt;height:259.2pt;visibility:visible;mso-wrap-style:square">
             <v:imagedata r:id="rId20" o:title=""/>
           </v:shape>
         </w:pict>
       </w:r>
     </w:p>
     <w:p>
+      <w:r>
+        <w:t xml:space="preserve">Fal esetén ez a procedúra hasonló, de itt a hívót adja vissza, így tudva később majd a </w:t>
+      </w:r>
+      <w:proofErr w:type="gramStart"/>
+      <w:r>
+        <w:t>hívó</w:t>
+      </w:r>
+      <w:proofErr w:type="gramEnd"/>
+      <w:r>
+        <w:t xml:space="preserve"> hogy falnál van.</w:t>
+      </w:r>
+    </w:p>
+    <w:p>
+      <w:r>
+        <w:br w:type="page"/>
+      </w:r>
+    </w:p>
+    <w:p>
       <w:pPr>
         <w:pStyle w:val="Cmsor3"/>
       </w:pPr>
       <w:proofErr w:type="spellStart"/>
       <w:r>
-        <w:lastRenderedPageBreak/>
-        <w:t>Hole</w:t>
-      </w:r>
-      <w:proofErr w:type="spellEnd"/>
-      <w:r>
-        <w:t xml:space="preserve"> </w:t>
-      </w:r>
-      <w:proofErr w:type="spellStart"/>
-      <w:r>
-        <w:t>interacts</w:t>
-      </w:r>
-      <w:proofErr w:type="spellEnd"/>
-      <w:r>
-        <w:t xml:space="preserve"> </w:t>
-      </w:r>
-      <w:proofErr w:type="spellStart"/>
-      <w:r>
-        <w:t>with</w:t>
-      </w:r>
-      <w:proofErr w:type="spellEnd"/>
-      <w:r>
-        <w:t xml:space="preserve"> </w:t>
-      </w:r>
-      <w:proofErr w:type="spellStart"/>
-      <w:r>
-        <w:t>movable</w:t>
-      </w:r>
-      <w:proofErr w:type="spellEnd"/>
-      <w:r>
-        <w:t xml:space="preserve"> (</w:t>
-      </w:r>
-      <w:proofErr w:type="spellStart"/>
-      <w:r>
-        <w:t>depr</w:t>
-      </w:r>
-      <w:proofErr w:type="spellEnd"/>
-      <w:r>
-        <w:t>)</w:t>
-      </w:r>
-    </w:p>
-    <w:p>
-      <w:r>
-        <w:t xml:space="preserve">Megjegyzés: Mivel az </w:t>
-      </w:r>
-      <w:proofErr w:type="spellStart"/>
-      <w:r>
-        <w:rPr>
-          <w:i/>
-        </w:rPr>
-        <w:t>active</w:t>
-      </w:r>
-      <w:proofErr w:type="spellEnd"/>
-      <w:r>
-        <w:rPr>
-          <w:i/>
-        </w:rPr>
-        <w:t xml:space="preserve"> </w:t>
-      </w:r>
-      <w:r>
-        <w:t xml:space="preserve">a </w:t>
-      </w:r>
-      <w:proofErr w:type="spellStart"/>
-      <w:r>
-        <w:t>Switch</w:t>
-      </w:r>
-      <w:proofErr w:type="spellEnd"/>
-      <w:r>
-        <w:t xml:space="preserve"> osztály </w:t>
-      </w:r>
-      <w:proofErr w:type="spellStart"/>
-      <w:r>
-        <w:t>boolean</w:t>
-      </w:r>
-      <w:proofErr w:type="spellEnd"/>
-      <w:r>
-        <w:t xml:space="preserve"> típusú változója, így az </w:t>
-      </w:r>
-      <w:proofErr w:type="spellStart"/>
-      <w:r>
-        <w:rPr>
-          <w:i/>
-        </w:rPr>
-        <w:t>opt</w:t>
-      </w:r>
-      <w:proofErr w:type="spellEnd"/>
-      <w:r>
-        <w:rPr>
-          <w:i/>
-        </w:rPr>
-        <w:t xml:space="preserve"> </w:t>
-      </w:r>
-      <w:r>
-        <w:t xml:space="preserve">feltételébe csak röviden került bele (és nem </w:t>
-      </w:r>
-      <w:proofErr w:type="spellStart"/>
-      <w:r>
-        <w:rPr>
-          <w:i/>
-        </w:rPr>
-        <w:t>active</w:t>
-      </w:r>
-      <w:proofErr w:type="spellEnd"/>
-      <w:r>
-        <w:rPr>
-          <w:i/>
-        </w:rPr>
-        <w:t xml:space="preserve"> == </w:t>
-      </w:r>
-      <w:proofErr w:type="spellStart"/>
-      <w:r>
-        <w:rPr>
-          <w:i/>
-        </w:rPr>
-        <w:t>true</w:t>
-      </w:r>
-      <w:proofErr w:type="spellEnd"/>
-      <w:r>
-        <w:rPr>
-          <w:i/>
-        </w:rPr>
-        <w:t xml:space="preserve"> -</w:t>
-      </w:r>
-      <w:r>
-        <w:t>ként</w:t>
-      </w:r>
-      <w:r>
-        <w:rPr>
-          <w:i/>
-        </w:rPr>
-        <w:t>)</w:t>
-      </w:r>
-    </w:p>
-    <w:p>
-      <w:r>
-        <w:rPr>
-          <w:noProof/>
-        </w:rPr>
-        <w:pict w14:anchorId="3EA2A515">
-          <v:shape id="_x0000_i1038" type="#_x0000_t75" style="width:454.2pt;height:349.8pt;visibility:visible;mso-wrap-style:square">
+        <w:t>Box</w:t>
+      </w:r>
+      <w:proofErr w:type="spellEnd"/>
+      <w:r>
+        <w:t xml:space="preserve"> </w:t>
+      </w:r>
+      <w:proofErr w:type="spellStart"/>
+      <w:r>
+        <w:t>enters</w:t>
+      </w:r>
+      <w:proofErr w:type="spellEnd"/>
+      <w:r>
+        <w:t xml:space="preserve"> </w:t>
+      </w:r>
+      <w:proofErr w:type="spellStart"/>
+      <w:r>
+        <w:t>EndField</w:t>
+      </w:r>
+      <w:proofErr w:type="spellEnd"/>
+    </w:p>
+    <w:p>
+      <w:pPr>
+        <w:rPr>
+          <w:noProof/>
+        </w:rPr>
+      </w:pPr>
+      <w:r>
+        <w:rPr>
+          <w:noProof/>
+        </w:rPr>
+        <w:pict w14:anchorId="77EBFE39">
+          <v:shape id="_x0000_i1035" type="#_x0000_t75" style="width:453.6pt;height:275.4pt;visibility:visible;mso-wrap-style:square">
             <v:imagedata r:id="rId21" o:title=""/>
           </v:shape>
         </w:pict>
       </w:r>
     </w:p>
     <w:p>
+      <w:r>
+        <w:t>Doboz célmezőre érkezéskor annyi plusz teendőnk van, hogy a fix dobozok számát módosítani kell, hiszen az a doboz fix lesz</w:t>
+      </w:r>
+      <w:r>
+        <w:t>, ezután úgy viselkedik mintha fal lenne.</w:t>
+      </w:r>
+      <w:r>
+        <w:t xml:space="preserve"> Továbbá a játékos pontozását is elindítja.</w:t>
+      </w:r>
+    </w:p>
+    <w:p/>
+    <w:p>
+      <w:r>
+        <w:t xml:space="preserve">Megjegyzés: </w:t>
+      </w:r>
+      <w:proofErr w:type="spellStart"/>
+      <w:r>
+        <w:t>SwitchField</w:t>
+      </w:r>
+      <w:proofErr w:type="spellEnd"/>
+      <w:r>
+        <w:t xml:space="preserve">, </w:t>
+      </w:r>
+      <w:proofErr w:type="spellStart"/>
+      <w:r>
+        <w:t>HoleField</w:t>
+      </w:r>
+      <w:proofErr w:type="spellEnd"/>
+      <w:r>
+        <w:t xml:space="preserve"> „mindkét” </w:t>
+      </w:r>
+      <w:r>
+        <w:rPr>
+          <w:i/>
+        </w:rPr>
+        <w:t xml:space="preserve">enter- </w:t>
+      </w:r>
+      <w:r>
+        <w:t>függvénye</w:t>
+      </w:r>
+      <w:r>
+        <w:rPr>
+          <w:i/>
+        </w:rPr>
+        <w:t xml:space="preserve"> </w:t>
+      </w:r>
+      <w:r>
+        <w:t xml:space="preserve">és az </w:t>
+      </w:r>
+      <w:proofErr w:type="spellStart"/>
+      <w:r>
+        <w:t>EndField</w:t>
+      </w:r>
+      <w:proofErr w:type="spellEnd"/>
+      <w:r>
+        <w:t xml:space="preserve"> munkás érkezését kezelő függvénye is úgy </w:t>
+      </w:r>
+      <w:proofErr w:type="gramStart"/>
+      <w:r>
+        <w:t>viselkedik</w:t>
+      </w:r>
+      <w:proofErr w:type="gramEnd"/>
+      <w:r>
+        <w:t xml:space="preserve"> mint a </w:t>
+      </w:r>
+      <w:proofErr w:type="spellStart"/>
+      <w:r>
+        <w:t>SimpleField</w:t>
+      </w:r>
+      <w:proofErr w:type="spellEnd"/>
+      <w:r>
+        <w:t xml:space="preserve"> esetében bemutatott folyamat.</w:t>
+      </w:r>
+    </w:p>
+    <w:p>
       <w:pPr>
         <w:pStyle w:val="Cmsor3"/>
       </w:pPr>
       <w:proofErr w:type="spellStart"/>
       <w:r>
-        <w:t>Switch</w:t>
-      </w:r>
-      <w:proofErr w:type="spellEnd"/>
-      <w:r>
-        <w:t xml:space="preserve"> </w:t>
-      </w:r>
-      <w:proofErr w:type="spellStart"/>
-      <w:r>
-        <w:t>interacts</w:t>
-      </w:r>
-      <w:proofErr w:type="spellEnd"/>
-      <w:r>
-        <w:t xml:space="preserve"> </w:t>
-      </w:r>
-      <w:proofErr w:type="spellStart"/>
-      <w:r>
-        <w:t>with</w:t>
-      </w:r>
-      <w:proofErr w:type="spellEnd"/>
-      <w:r>
-        <w:t xml:space="preserve"> </w:t>
-      </w:r>
-      <w:proofErr w:type="spellStart"/>
-      <w:r>
-        <w:t>box</w:t>
-      </w:r>
-      <w:proofErr w:type="spellEnd"/>
-      <w:r>
-        <w:t xml:space="preserve"> </w:t>
-      </w:r>
-      <w:r>
-        <w:t>(</w:t>
-      </w:r>
-      <w:proofErr w:type="spellStart"/>
-      <w:r>
-        <w:t>depr</w:t>
-      </w:r>
-      <w:proofErr w:type="spellEnd"/>
-      <w:r>
-        <w:t>)</w:t>
-      </w:r>
-    </w:p>
-    <w:p>
-      <w:r>
-        <w:rPr>
-          <w:noProof/>
-        </w:rPr>
-        <w:pict w14:anchorId="5664283F">
-          <v:shape id="_x0000_i1039" type="#_x0000_t75" style="width:454.2pt;height:267pt;visibility:visible;mso-wrap-style:square">
+        <w:lastRenderedPageBreak/>
+        <w:t>Box</w:t>
+      </w:r>
+      <w:proofErr w:type="spellEnd"/>
+      <w:r>
+        <w:t xml:space="preserve"> </w:t>
+      </w:r>
+      <w:proofErr w:type="spellStart"/>
+      <w:r>
+        <w:t>finalizes</w:t>
+      </w:r>
+      <w:proofErr w:type="spellEnd"/>
+      <w:r>
+        <w:t xml:space="preserve"> </w:t>
+      </w:r>
+      <w:proofErr w:type="spellStart"/>
+      <w:r>
+        <w:t>step</w:t>
+      </w:r>
+      <w:proofErr w:type="spellEnd"/>
+      <w:r>
+        <w:t xml:space="preserve"> (depr)</w:t>
+      </w:r>
+    </w:p>
+    <w:p>
+      <w:r>
+        <w:rPr>
+          <w:noProof/>
+        </w:rPr>
+        <w:pict w14:anchorId="677087B6">
+          <v:shape id="_x0000_i1036" type="#_x0000_t75" style="width:424.8pt;height:310.8pt;visibility:visible;mso-wrap-style:square">
             <v:imagedata r:id="rId22" o:title=""/>
           </v:shape>
         </w:pict>
@@ -10005,214 +9605,245 @@
       </w:pPr>
       <w:proofErr w:type="spellStart"/>
       <w:r>
-        <w:lastRenderedPageBreak/>
-        <w:t>Hole</w:t>
-      </w:r>
-      <w:r>
-        <w:t>Field</w:t>
-      </w:r>
-      <w:proofErr w:type="spellEnd"/>
-      <w:r>
-        <w:t xml:space="preserve"> </w:t>
-      </w:r>
-      <w:proofErr w:type="spellStart"/>
-      <w:r>
-        <w:t>chnages</w:t>
-      </w:r>
-      <w:proofErr w:type="spellEnd"/>
-      <w:r>
-        <w:t xml:space="preserve"> </w:t>
-      </w:r>
-      <w:proofErr w:type="spellStart"/>
-      <w:r>
-        <w:t>to</w:t>
-      </w:r>
-      <w:proofErr w:type="spellEnd"/>
-      <w:r>
-        <w:t xml:space="preserve"> </w:t>
-      </w:r>
-      <w:proofErr w:type="spellStart"/>
-      <w:r>
-        <w:t>active</w:t>
-      </w:r>
-      <w:proofErr w:type="spellEnd"/>
-    </w:p>
-    <w:p>
-      <w:pPr>
-        <w:rPr>
-          <w:noProof/>
-        </w:rPr>
-      </w:pPr>
-      <w:r>
-        <w:rPr>
-          <w:noProof/>
-        </w:rPr>
-        <w:pict w14:anchorId="0B343F5C">
-          <v:shape id="Kép 1" o:spid="_x0000_i1040" type="#_x0000_t75" style="width:454.2pt;height:384pt;visibility:visible;mso-wrap-style:square">
+        <w:t>Worker</w:t>
+      </w:r>
+      <w:proofErr w:type="spellEnd"/>
+      <w:r>
+        <w:t xml:space="preserve"> </w:t>
+      </w:r>
+      <w:proofErr w:type="spellStart"/>
+      <w:r>
+        <w:t>finalizes</w:t>
+      </w:r>
+      <w:proofErr w:type="spellEnd"/>
+      <w:r>
+        <w:t xml:space="preserve"> </w:t>
+      </w:r>
+      <w:proofErr w:type="spellStart"/>
+      <w:r>
+        <w:t>step</w:t>
+      </w:r>
+      <w:proofErr w:type="spellEnd"/>
+      <w:r>
+        <w:t xml:space="preserve"> (depr)</w:t>
+      </w:r>
+    </w:p>
+    <w:p>
+      <w:r>
+        <w:rPr>
+          <w:noProof/>
+        </w:rPr>
+        <w:pict w14:anchorId="2DB1FC2A">
+          <v:shape id="_x0000_i1037" type="#_x0000_t75" style="width:453.6pt;height:321pt;visibility:visible;mso-wrap-style:square">
             <v:imagedata r:id="rId23" o:title=""/>
           </v:shape>
         </w:pict>
       </w:r>
     </w:p>
     <w:p>
-      <w:r>
-        <w:t>A lyukhoz tartozó kapcsoló aktívvá válása esetén, a lyuk a rajta álló entitást elpusztítja</w:t>
-      </w:r>
-      <w:r>
-        <w:t xml:space="preserve"> (ha van ilyen)</w:t>
-      </w:r>
-      <w:r>
-        <w:t>.</w:t>
-      </w:r>
-      <w:r>
-        <w:t xml:space="preserve"> </w:t>
-      </w:r>
-    </w:p>
-    <w:p/>
-    <w:p>
       <w:pPr>
         <w:pStyle w:val="Cmsor3"/>
       </w:pPr>
       <w:proofErr w:type="spellStart"/>
       <w:r>
         <w:lastRenderedPageBreak/>
-        <w:t>Bo</w:t>
-      </w:r>
-      <w:r>
-        <w:t>x</w:t>
-      </w:r>
-      <w:proofErr w:type="spellEnd"/>
-      <w:r>
-        <w:t xml:space="preserve"> </w:t>
-      </w:r>
-      <w:r>
-        <w:t>„</w:t>
-      </w:r>
-      <w:proofErr w:type="spellStart"/>
-      <w:r>
-        <w:t>scores</w:t>
-      </w:r>
-      <w:proofErr w:type="spellEnd"/>
-      <w:r>
-        <w:t xml:space="preserve"> </w:t>
-      </w:r>
-      <w:proofErr w:type="spellStart"/>
-      <w:r>
-        <w:t>point</w:t>
-      </w:r>
-      <w:proofErr w:type="spellEnd"/>
-      <w:r>
-        <w:t>”</w:t>
-      </w:r>
-    </w:p>
-    <w:p>
-      <w:pPr>
-        <w:rPr>
-          <w:noProof/>
-        </w:rPr>
-      </w:pPr>
-      <w:r>
-        <w:rPr>
-          <w:noProof/>
-        </w:rPr>
-        <w:pict w14:anchorId="3C1BC9EB">
-          <v:shape id="_x0000_i1041" type="#_x0000_t75" style="width:453.6pt;height:276pt;visibility:visible;mso-wrap-style:square">
+        <w:t>Hole</w:t>
+      </w:r>
+      <w:proofErr w:type="spellEnd"/>
+      <w:r>
+        <w:t xml:space="preserve"> </w:t>
+      </w:r>
+      <w:proofErr w:type="spellStart"/>
+      <w:r>
+        <w:t>interacts</w:t>
+      </w:r>
+      <w:proofErr w:type="spellEnd"/>
+      <w:r>
+        <w:t xml:space="preserve"> </w:t>
+      </w:r>
+      <w:proofErr w:type="spellStart"/>
+      <w:r>
+        <w:t>with</w:t>
+      </w:r>
+      <w:proofErr w:type="spellEnd"/>
+      <w:r>
+        <w:t xml:space="preserve"> </w:t>
+      </w:r>
+      <w:proofErr w:type="spellStart"/>
+      <w:r>
+        <w:t>movable</w:t>
+      </w:r>
+      <w:proofErr w:type="spellEnd"/>
+      <w:r>
+        <w:t xml:space="preserve"> (depr)</w:t>
+      </w:r>
+    </w:p>
+    <w:p>
+      <w:r>
+        <w:t xml:space="preserve">Megjegyzés: Mivel az </w:t>
+      </w:r>
+      <w:proofErr w:type="spellStart"/>
+      <w:r>
+        <w:rPr>
+          <w:i/>
+        </w:rPr>
+        <w:t>active</w:t>
+      </w:r>
+      <w:proofErr w:type="spellEnd"/>
+      <w:r>
+        <w:rPr>
+          <w:i/>
+        </w:rPr>
+        <w:t xml:space="preserve"> </w:t>
+      </w:r>
+      <w:r>
+        <w:t xml:space="preserve">a </w:t>
+      </w:r>
+      <w:proofErr w:type="spellStart"/>
+      <w:r>
+        <w:t>Switch</w:t>
+      </w:r>
+      <w:proofErr w:type="spellEnd"/>
+      <w:r>
+        <w:t xml:space="preserve"> osztály </w:t>
+      </w:r>
+      <w:proofErr w:type="spellStart"/>
+      <w:r>
+        <w:t>boolean</w:t>
+      </w:r>
+      <w:proofErr w:type="spellEnd"/>
+      <w:r>
+        <w:t xml:space="preserve"> típusú változója, így az </w:t>
+      </w:r>
+      <w:proofErr w:type="spellStart"/>
+      <w:r>
+        <w:rPr>
+          <w:i/>
+        </w:rPr>
+        <w:t>opt</w:t>
+      </w:r>
+      <w:proofErr w:type="spellEnd"/>
+      <w:r>
+        <w:rPr>
+          <w:i/>
+        </w:rPr>
+        <w:t xml:space="preserve"> </w:t>
+      </w:r>
+      <w:r>
+        <w:t xml:space="preserve">feltételébe csak röviden került bele (és nem </w:t>
+      </w:r>
+      <w:proofErr w:type="spellStart"/>
+      <w:r>
+        <w:rPr>
+          <w:i/>
+        </w:rPr>
+        <w:t>active</w:t>
+      </w:r>
+      <w:proofErr w:type="spellEnd"/>
+      <w:r>
+        <w:rPr>
+          <w:i/>
+        </w:rPr>
+        <w:t xml:space="preserve"> == </w:t>
+      </w:r>
+      <w:proofErr w:type="spellStart"/>
+      <w:r>
+        <w:rPr>
+          <w:i/>
+        </w:rPr>
+        <w:t>true</w:t>
+      </w:r>
+      <w:proofErr w:type="spellEnd"/>
+      <w:r>
+        <w:rPr>
+          <w:i/>
+        </w:rPr>
+        <w:t xml:space="preserve"> -</w:t>
+      </w:r>
+      <w:r>
+        <w:t>ként</w:t>
+      </w:r>
+      <w:r>
+        <w:rPr>
+          <w:i/>
+        </w:rPr>
+        <w:t>)</w:t>
+      </w:r>
+    </w:p>
+    <w:p>
+      <w:r>
+        <w:rPr>
+          <w:noProof/>
+        </w:rPr>
+        <w:pict w14:anchorId="3EA2A515">
+          <v:shape id="_x0000_i1038" type="#_x0000_t75" style="width:454.2pt;height:349.8pt;visibility:visible;mso-wrap-style:square">
             <v:imagedata r:id="rId24" o:title=""/>
           </v:shape>
         </w:pict>
       </w:r>
     </w:p>
     <w:p>
-      <w:r>
-        <w:t xml:space="preserve">A pontozási folyamatot </w:t>
-      </w:r>
-      <w:proofErr w:type="spellStart"/>
-      <w:r>
-        <w:t>vezértlő</w:t>
-      </w:r>
-      <w:proofErr w:type="spellEnd"/>
-      <w:r>
-        <w:t xml:space="preserve"> hívást továbbadja</w:t>
-      </w:r>
-      <w:r>
-        <w:t xml:space="preserve"> a megfelelő irányban lévő </w:t>
-      </w:r>
-      <w:proofErr w:type="spellStart"/>
-      <w:r>
-        <w:rPr>
-          <w:i/>
-        </w:rPr>
-        <w:t>Movable</w:t>
-      </w:r>
-      <w:proofErr w:type="spellEnd"/>
-      <w:r>
-        <w:t>-nek</w:t>
-      </w:r>
-    </w:p>
-    <w:p>
       <w:pPr>
         <w:pStyle w:val="Cmsor3"/>
       </w:pPr>
       <w:proofErr w:type="spellStart"/>
       <w:r>
-        <w:t>Worker</w:t>
-      </w:r>
-      <w:proofErr w:type="spellEnd"/>
-      <w:r>
-        <w:t xml:space="preserve"> </w:t>
-      </w:r>
-      <w:proofErr w:type="spellStart"/>
-      <w:r>
-        <w:t>scores</w:t>
-      </w:r>
-      <w:proofErr w:type="spellEnd"/>
-      <w:r>
-        <w:t xml:space="preserve"> </w:t>
-      </w:r>
-      <w:proofErr w:type="spellStart"/>
-      <w:r>
-        <w:t>point</w:t>
-      </w:r>
-      <w:proofErr w:type="spellEnd"/>
-    </w:p>
-    <w:p>
-      <w:pPr>
-        <w:rPr>
-          <w:noProof/>
-        </w:rPr>
-      </w:pPr>
-      <w:r>
-        <w:rPr>
-          <w:noProof/>
-        </w:rPr>
-        <w:pict w14:anchorId="44590A10">
-          <v:shape id="_x0000_i1042" type="#_x0000_t75" style="width:442.8pt;height:263.4pt;visibility:visible;mso-wrap-style:square">
+        <w:t>Switch</w:t>
+      </w:r>
+      <w:proofErr w:type="spellEnd"/>
+      <w:r>
+        <w:t xml:space="preserve"> </w:t>
+      </w:r>
+      <w:proofErr w:type="spellStart"/>
+      <w:r>
+        <w:t>interacts</w:t>
+      </w:r>
+      <w:proofErr w:type="spellEnd"/>
+      <w:r>
+        <w:t xml:space="preserve"> </w:t>
+      </w:r>
+      <w:proofErr w:type="spellStart"/>
+      <w:r>
+        <w:t>with</w:t>
+      </w:r>
+      <w:proofErr w:type="spellEnd"/>
+      <w:r>
+        <w:t xml:space="preserve"> </w:t>
+      </w:r>
+      <w:proofErr w:type="spellStart"/>
+      <w:r>
+        <w:t>box</w:t>
+      </w:r>
+      <w:proofErr w:type="spellEnd"/>
+      <w:r>
+        <w:t xml:space="preserve"> </w:t>
+      </w:r>
+      <w:r>
+        <w:t>(depr)</w:t>
+      </w:r>
+    </w:p>
+    <w:p>
+      <w:r>
+        <w:rPr>
+          <w:noProof/>
+        </w:rPr>
+        <w:pict w14:anchorId="5664283F">
+          <v:shape id="_x0000_i1039" type="#_x0000_t75" style="width:454.2pt;height:267pt;visibility:visible;mso-wrap-style:square">
             <v:imagedata r:id="rId25" o:title=""/>
           </v:shape>
         </w:pict>
       </w:r>
     </w:p>
     <w:p>
-      <w:r>
-        <w:t xml:space="preserve">Pontot ér el a </w:t>
-      </w:r>
-      <w:r>
-        <w:t>munkás,</w:t>
-      </w:r>
-      <w:r>
-        <w:t xml:space="preserve"> ha a pontozási folyamat elér hozzá.</w:t>
-      </w:r>
-    </w:p>
-    <w:p>
       <w:pPr>
         <w:pStyle w:val="Cmsor3"/>
       </w:pPr>
-      <w:r>
-        <w:br w:type="page"/>
-      </w:r>
       <w:proofErr w:type="spellStart"/>
       <w:r>
         <w:lastRenderedPageBreak/>
+        <w:t>Hole</w:t>
+      </w:r>
+      <w:r>
         <w:t>Field</w:t>
       </w:r>
       <w:proofErr w:type="spellEnd"/>
@@ -10221,58 +9852,41 @@
       </w:r>
       <w:proofErr w:type="spellStart"/>
       <w:r>
-        <w:t>updates</w:t>
-      </w:r>
-      <w:proofErr w:type="spellEnd"/>
-      <w:r>
-        <w:t xml:space="preserve"> </w:t>
-      </w:r>
-      <w:proofErr w:type="spellStart"/>
-      <w:r>
-        <w:t>BoxRecorder</w:t>
-      </w:r>
-      <w:proofErr w:type="spellEnd"/>
-    </w:p>
-    <w:p>
-      <w:r>
-        <w:t>Megjegyzés: Az „</w:t>
-      </w:r>
-      <w:r>
-        <w:rPr>
-          <w:i/>
-        </w:rPr>
-        <w:t>f is fix</w:t>
-      </w:r>
-      <w:r>
-        <w:t xml:space="preserve">” feltétel annyit jelent, hogy az f </w:t>
-      </w:r>
-      <w:r>
-        <w:t xml:space="preserve">a </w:t>
-      </w:r>
-      <w:proofErr w:type="spellStart"/>
-      <w:r>
-        <w:t>szomszédai</w:t>
-      </w:r>
-      <w:proofErr w:type="spellEnd"/>
-      <w:r>
-        <w:t xml:space="preserve"> alapján fix-nek tekinthető e</w:t>
-      </w:r>
-      <w:r>
-        <w:t>.</w:t>
-      </w:r>
-    </w:p>
-    <w:p>
-      <w:pPr>
-        <w:rPr>
-          <w:noProof/>
-        </w:rPr>
-      </w:pPr>
-      <w:r>
-        <w:rPr>
-          <w:noProof/>
-        </w:rPr>
-        <w:pict w14:anchorId="030EABB6">
-          <v:shape id="_x0000_i1043" type="#_x0000_t75" style="width:453pt;height:375.6pt;visibility:visible;mso-wrap-style:square">
+        <w:t>chan</w:t>
+      </w:r>
+      <w:r>
+        <w:t>ges</w:t>
+      </w:r>
+      <w:proofErr w:type="spellEnd"/>
+      <w:r>
+        <w:t xml:space="preserve"> </w:t>
+      </w:r>
+      <w:proofErr w:type="spellStart"/>
+      <w:r>
+        <w:t>to</w:t>
+      </w:r>
+      <w:proofErr w:type="spellEnd"/>
+      <w:r>
+        <w:t xml:space="preserve"> </w:t>
+      </w:r>
+      <w:proofErr w:type="spellStart"/>
+      <w:r>
+        <w:t>active</w:t>
+      </w:r>
+      <w:proofErr w:type="spellEnd"/>
+    </w:p>
+    <w:p>
+      <w:pPr>
+        <w:rPr>
+          <w:noProof/>
+        </w:rPr>
+      </w:pPr>
+      <w:r>
+        <w:rPr>
+          <w:noProof/>
+        </w:rPr>
+        <w:pict w14:anchorId="0B343F5C">
+          <v:shape id="Kép 1" o:spid="_x0000_i1040" type="#_x0000_t75" style="width:454.2pt;height:384pt;visibility:visible;mso-wrap-style:square">
             <v:imagedata r:id="rId26" o:title=""/>
           </v:shape>
         </w:pict>
@@ -10280,39 +9894,19 @@
     </w:p>
     <w:p>
       <w:r>
-        <w:t xml:space="preserve">A </w:t>
-      </w:r>
-      <w:proofErr w:type="spellStart"/>
-      <w:r>
-        <w:rPr>
-          <w:i/>
-        </w:rPr>
-        <w:t>BoxRecorder</w:t>
-      </w:r>
-      <w:proofErr w:type="spellEnd"/>
-      <w:r>
-        <w:t xml:space="preserve">-nek odaadja magát egy mező, amit az a </w:t>
-      </w:r>
-      <w:proofErr w:type="spellStart"/>
-      <w:r>
-        <w:t>szomszédai</w:t>
-      </w:r>
-      <w:proofErr w:type="spellEnd"/>
-      <w:r>
-        <w:t xml:space="preserve"> alapján lehet, hogy beletesz a nyilvántartásba</w:t>
-      </w:r>
-      <w:r>
-        <w:t xml:space="preserve">, ekkor a szabad dobozok száma csökken, és ha nincs ilyen akkor a játék </w:t>
-      </w:r>
-      <w:proofErr w:type="spellStart"/>
-      <w:r>
-        <w:t>végetér</w:t>
-      </w:r>
-      <w:proofErr w:type="spellEnd"/>
+        <w:t>A lyukhoz tartozó kapcsoló aktívvá válása esetén, a lyuk a rajta álló entitást elpusztítja</w:t>
+      </w:r>
+      <w:r>
+        <w:t xml:space="preserve"> (ha van ilyen)</w:t>
+      </w:r>
       <w:r>
         <w:t>.</w:t>
       </w:r>
-    </w:p>
+      <w:r>
+        <w:t xml:space="preserve"> </w:t>
+      </w:r>
+    </w:p>
+    <w:p/>
     <w:p>
       <w:pPr>
         <w:pStyle w:val="Cmsor3"/>
@@ -10320,30 +9914,47 @@
       <w:proofErr w:type="spellStart"/>
       <w:r>
         <w:lastRenderedPageBreak/>
-        <w:t>Worker</w:t>
-      </w:r>
-      <w:proofErr w:type="spellEnd"/>
-      <w:r>
-        <w:t xml:space="preserve"> </w:t>
-      </w:r>
-      <w:proofErr w:type="spellStart"/>
-      <w:r>
-        <w:t>dies</w:t>
-      </w:r>
-      <w:proofErr w:type="spellEnd"/>
-    </w:p>
-    <w:p>
-      <w:pPr>
-        <w:rPr>
-          <w:noProof/>
-        </w:rPr>
-      </w:pPr>
-      <w:r>
-        <w:rPr>
-          <w:noProof/>
-        </w:rPr>
-        <w:pict w14:anchorId="02768781">
-          <v:shape id="_x0000_i1044" type="#_x0000_t75" style="width:447pt;height:271.2pt;visibility:visible;mso-wrap-style:square">
+        <w:t>Bo</w:t>
+      </w:r>
+      <w:r>
+        <w:t>x</w:t>
+      </w:r>
+      <w:proofErr w:type="spellEnd"/>
+      <w:r>
+        <w:t xml:space="preserve"> </w:t>
+      </w:r>
+      <w:r>
+        <w:t>„</w:t>
+      </w:r>
+      <w:proofErr w:type="spellStart"/>
+      <w:r>
+        <w:t>scores</w:t>
+      </w:r>
+      <w:proofErr w:type="spellEnd"/>
+      <w:r>
+        <w:t xml:space="preserve"> </w:t>
+      </w:r>
+      <w:proofErr w:type="spellStart"/>
+      <w:r>
+        <w:t>point</w:t>
+      </w:r>
+      <w:proofErr w:type="spellEnd"/>
+      <w:r>
+        <w:t>”</w:t>
+      </w:r>
+    </w:p>
+    <w:p>
+      <w:pPr>
+        <w:rPr>
+          <w:noProof/>
+        </w:rPr>
+      </w:pPr>
+      <w:r>
+        <w:rPr>
+          <w:noProof/>
+        </w:rPr>
+        <w:pict w14:anchorId="3C1BC9EB">
+          <v:shape id="_x0000_i1041" type="#_x0000_t75" style="width:453.6pt;height:276pt;visibility:visible;mso-wrap-style:square">
             <v:imagedata r:id="rId27" o:title=""/>
           </v:shape>
         </w:pict>
@@ -10351,6 +9962,239 @@
     </w:p>
     <w:p>
       <w:r>
+        <w:t xml:space="preserve">A pontozási folyamatot </w:t>
+      </w:r>
+      <w:proofErr w:type="spellStart"/>
+      <w:r>
+        <w:t>vezértlő</w:t>
+      </w:r>
+      <w:proofErr w:type="spellEnd"/>
+      <w:r>
+        <w:t xml:space="preserve"> hívást továbbadja</w:t>
+      </w:r>
+      <w:r>
+        <w:t xml:space="preserve"> a megfelelő irányban lévő </w:t>
+      </w:r>
+      <w:proofErr w:type="spellStart"/>
+      <w:r>
+        <w:rPr>
+          <w:i/>
+        </w:rPr>
+        <w:t>Movable</w:t>
+      </w:r>
+      <w:r>
+        <w:t>-nek</w:t>
+      </w:r>
+      <w:proofErr w:type="spellEnd"/>
+    </w:p>
+    <w:p>
+      <w:pPr>
+        <w:pStyle w:val="Cmsor3"/>
+      </w:pPr>
+      <w:proofErr w:type="spellStart"/>
+      <w:r>
+        <w:t>Worker</w:t>
+      </w:r>
+      <w:proofErr w:type="spellEnd"/>
+      <w:r>
+        <w:t xml:space="preserve"> </w:t>
+      </w:r>
+      <w:proofErr w:type="spellStart"/>
+      <w:r>
+        <w:t>scores</w:t>
+      </w:r>
+      <w:proofErr w:type="spellEnd"/>
+      <w:r>
+        <w:t xml:space="preserve"> </w:t>
+      </w:r>
+      <w:proofErr w:type="spellStart"/>
+      <w:r>
+        <w:t>point</w:t>
+      </w:r>
+      <w:proofErr w:type="spellEnd"/>
+    </w:p>
+    <w:p>
+      <w:pPr>
+        <w:rPr>
+          <w:noProof/>
+        </w:rPr>
+      </w:pPr>
+      <w:r>
+        <w:rPr>
+          <w:noProof/>
+        </w:rPr>
+        <w:pict w14:anchorId="44590A10">
+          <v:shape id="_x0000_i1042" type="#_x0000_t75" style="width:442.8pt;height:263.4pt;visibility:visible;mso-wrap-style:square">
+            <v:imagedata r:id="rId28" o:title=""/>
+          </v:shape>
+        </w:pict>
+      </w:r>
+    </w:p>
+    <w:p>
+      <w:r>
+        <w:t xml:space="preserve">Pontot ér el a </w:t>
+      </w:r>
+      <w:r>
+        <w:t>munkás,</w:t>
+      </w:r>
+      <w:r>
+        <w:t xml:space="preserve"> ha a pontozási folyamat elér hozzá.</w:t>
+      </w:r>
+    </w:p>
+    <w:p>
+      <w:pPr>
+        <w:pStyle w:val="Cmsor3"/>
+      </w:pPr>
+      <w:r>
+        <w:br w:type="page"/>
+      </w:r>
+      <w:r>
+        <w:lastRenderedPageBreak/>
+        <w:t xml:space="preserve">Field </w:t>
+      </w:r>
+      <w:proofErr w:type="spellStart"/>
+      <w:r>
+        <w:t>updates</w:t>
+      </w:r>
+      <w:proofErr w:type="spellEnd"/>
+      <w:r>
+        <w:t xml:space="preserve"> </w:t>
+      </w:r>
+      <w:proofErr w:type="spellStart"/>
+      <w:r>
+        <w:t>BoxRecorder</w:t>
+      </w:r>
+      <w:proofErr w:type="spellEnd"/>
+    </w:p>
+    <w:p>
+      <w:r>
+        <w:t>Megjegyzés: Az „</w:t>
+      </w:r>
+      <w:r>
+        <w:rPr>
+          <w:i/>
+        </w:rPr>
+        <w:t>f is fix</w:t>
+      </w:r>
+      <w:r>
+        <w:t xml:space="preserve">” feltétel annyit jelent, hogy az f </w:t>
+      </w:r>
+      <w:r>
+        <w:t xml:space="preserve">a </w:t>
+      </w:r>
+      <w:proofErr w:type="spellStart"/>
+      <w:r>
+        <w:t>szomszédai</w:t>
+      </w:r>
+      <w:proofErr w:type="spellEnd"/>
+      <w:r>
+        <w:t xml:space="preserve"> alapján fix-</w:t>
+      </w:r>
+      <w:proofErr w:type="spellStart"/>
+      <w:r>
+        <w:t>nek</w:t>
+      </w:r>
+      <w:proofErr w:type="spellEnd"/>
+      <w:r>
+        <w:t xml:space="preserve"> tekinthető e</w:t>
+      </w:r>
+      <w:r>
+        <w:t>.</w:t>
+      </w:r>
+    </w:p>
+    <w:p>
+      <w:pPr>
+        <w:rPr>
+          <w:noProof/>
+        </w:rPr>
+      </w:pPr>
+      <w:r>
+        <w:rPr>
+          <w:noProof/>
+        </w:rPr>
+        <w:pict w14:anchorId="030EABB6">
+          <v:shape id="_x0000_i1043" type="#_x0000_t75" style="width:453pt;height:375.6pt;visibility:visible;mso-wrap-style:square">
+            <v:imagedata r:id="rId29" o:title=""/>
+          </v:shape>
+        </w:pict>
+      </w:r>
+    </w:p>
+    <w:p>
+      <w:r>
+        <w:t xml:space="preserve">A </w:t>
+      </w:r>
+      <w:proofErr w:type="spellStart"/>
+      <w:r>
+        <w:rPr>
+          <w:i/>
+        </w:rPr>
+        <w:t>BoxRecorder</w:t>
+      </w:r>
+      <w:r>
+        <w:t>-nek</w:t>
+      </w:r>
+      <w:proofErr w:type="spellEnd"/>
+      <w:r>
+        <w:t xml:space="preserve"> odaadja magát egy mező, amit az a </w:t>
+      </w:r>
+      <w:proofErr w:type="spellStart"/>
+      <w:r>
+        <w:t>szomszédai</w:t>
+      </w:r>
+      <w:proofErr w:type="spellEnd"/>
+      <w:r>
+        <w:t xml:space="preserve"> alapján lehet, hogy beletesz a nyilvántartásba</w:t>
+      </w:r>
+      <w:r>
+        <w:t xml:space="preserve">, ekkor a szabad dobozok száma csökken, és ha nincs ilyen akkor a játék </w:t>
+      </w:r>
+      <w:proofErr w:type="spellStart"/>
+      <w:r>
+        <w:t>végetér</w:t>
+      </w:r>
+      <w:proofErr w:type="spellEnd"/>
+      <w:r>
+        <w:t>.</w:t>
+      </w:r>
+    </w:p>
+    <w:p>
+      <w:pPr>
+        <w:pStyle w:val="Cmsor3"/>
+      </w:pPr>
+      <w:proofErr w:type="spellStart"/>
+      <w:r>
+        <w:lastRenderedPageBreak/>
+        <w:t>Worker</w:t>
+      </w:r>
+      <w:proofErr w:type="spellEnd"/>
+      <w:r>
+        <w:t xml:space="preserve"> </w:t>
+      </w:r>
+      <w:proofErr w:type="spellStart"/>
+      <w:r>
+        <w:t>dies</w:t>
+      </w:r>
+      <w:proofErr w:type="spellEnd"/>
+    </w:p>
+    <w:p>
+      <w:pPr>
+        <w:rPr>
+          <w:noProof/>
+        </w:rPr>
+      </w:pPr>
+      <w:r>
+        <w:rPr>
+          <w:noProof/>
+        </w:rPr>
+        <w:pict w14:anchorId="02768781">
+          <v:shape id="_x0000_i1044" type="#_x0000_t75" style="width:447pt;height:271.2pt;visibility:visible;mso-wrap-style:square">
+            <v:imagedata r:id="rId30" o:title=""/>
+          </v:shape>
+        </w:pict>
+      </w:r>
+    </w:p>
+    <w:p>
+      <w:r>
         <w:t>A munkás a halálakor eltávolítja a referenciáját a mezőről, majd értesíti a játékot, hogy meghal, ha mindenki meghalt, akkor vége a játéknak.</w:t>
       </w:r>
     </w:p>
@@ -10439,7 +10283,7 @@
         </w:rPr>
         <w:pict w14:anchorId="6D1DA48A">
           <v:shape id="_x0000_i1045" type="#_x0000_t75" style="width:443.4pt;height:336pt;visibility:visible;mso-wrap-style:square">
-            <v:imagedata r:id="rId28" o:title=""/>
+            <v:imagedata r:id="rId31" o:title=""/>
           </v:shape>
         </w:pict>
       </w:r>
@@ -11310,9 +11154,6 @@
       </w:pPr>
     </w:p>
     <w:sectPr>
-      <w:headerReference w:type="default" r:id="rId29"/>
-      <w:footerReference w:type="even" r:id="rId30"/>
-      <w:footerReference w:type="default" r:id="rId31"/>
       <w:pgSz w:w="11906" w:h="16838"/>
       <w:pgMar w:top="1417" w:right="1417" w:bottom="1417" w:left="1417" w:header="708" w:footer="708" w:gutter="0"/>
       <w:cols w:space="708"/>
@@ -11412,7 +11253,7 @@
         <w:rStyle w:val="Oldalszm"/>
         <w:noProof/>
       </w:rPr>
-      <w:t>2</w:t>
+      <w:t>3</w:t>
     </w:r>
     <w:r>
       <w:rPr>
@@ -11452,7 +11293,7 @@
         <w:noProof/>
         <w:lang w:val="en-US"/>
       </w:rPr>
-      <w:t>2018-03-04</w:t>
+      <w:t>2018-03-05</w:t>
     </w:r>
     <w:r>
       <w:rPr>
@@ -13790,7 +13631,7 @@
 </file>
 
 <file path=customXml/itemProps1.xml><?xml version="1.0" encoding="utf-8"?>
-<ds:datastoreItem xmlns:ds="http://schemas.openxmlformats.org/officeDocument/2006/customXml" ds:itemID="{0132E815-2089-41A3-994B-3DB5D6EE6625}">
+<ds:datastoreItem xmlns:ds="http://schemas.openxmlformats.org/officeDocument/2006/customXml" ds:itemID="{49335262-D682-4F0D-8F96-31B6BB69055F}">
   <ds:schemaRefs>
     <ds:schemaRef ds:uri="http://schemas.openxmlformats.org/officeDocument/2006/bibliography"/>
   </ds:schemaRefs>

</xml_diff>